<commit_message>
sua file doc cua Phu Hiep
</commit_message>
<xml_diff>
--- a/NguyenPhuHiep79561.docx
+++ b/NguyenPhuHiep79561.docx
@@ -4,12 +4,12 @@
   <w:body>
     <w:p>
       <w:pPr>
-        <w:pStyle w:val="oancuaDanhsach"/>
-      </w:pPr>
-    </w:p>
-    <w:p>
-      <w:pPr>
-        <w:pStyle w:val="oancuaDanhsach"/>
+        <w:pStyle w:val="ListParagraph"/>
+      </w:pPr>
+    </w:p>
+    <w:p>
+      <w:pPr>
+        <w:pStyle w:val="ListParagraph"/>
       </w:pPr>
       <w:r>
         <w:rPr>
@@ -145,7 +145,7 @@
     </w:p>
     <w:p>
       <w:pPr>
-        <w:pStyle w:val="oancuaDanhsach"/>
+        <w:pStyle w:val="ListParagraph"/>
         <w:rPr>
           <w:noProof/>
         </w:rPr>
@@ -610,7 +610,7 @@
     </w:p>
     <w:p>
       <w:pPr>
-        <w:pStyle w:val="oancuaDanhsach"/>
+        <w:pStyle w:val="ListParagraph"/>
         <w:rPr>
           <w:noProof/>
         </w:rPr>
@@ -618,7 +618,7 @@
     </w:p>
     <w:p>
       <w:pPr>
-        <w:pStyle w:val="oancuaDanhsach"/>
+        <w:pStyle w:val="ListParagraph"/>
         <w:rPr>
           <w:noProof/>
         </w:rPr>
@@ -626,7 +626,7 @@
     </w:p>
     <w:p>
       <w:pPr>
-        <w:pStyle w:val="oancuaDanhsach"/>
+        <w:pStyle w:val="ListParagraph"/>
         <w:rPr>
           <w:noProof/>
         </w:rPr>
@@ -798,7 +798,7 @@
     </w:p>
     <w:p>
       <w:pPr>
-        <w:pStyle w:val="oancuaDanhsach"/>
+        <w:pStyle w:val="ListParagraph"/>
         <w:rPr>
           <w:noProof/>
         </w:rPr>
@@ -806,7 +806,7 @@
     </w:p>
     <w:p>
       <w:pPr>
-        <w:pStyle w:val="oancuaDanhsach"/>
+        <w:pStyle w:val="ListParagraph"/>
         <w:rPr>
           <w:noProof/>
         </w:rPr>
@@ -814,7 +814,7 @@
     </w:p>
     <w:p>
       <w:pPr>
-        <w:pStyle w:val="oancuaDanhsach"/>
+        <w:pStyle w:val="ListParagraph"/>
         <w:rPr>
           <w:noProof/>
         </w:rPr>
@@ -822,7 +822,7 @@
     </w:p>
     <w:p>
       <w:pPr>
-        <w:pStyle w:val="oancuaDanhsach"/>
+        <w:pStyle w:val="ListParagraph"/>
         <w:rPr>
           <w:noProof/>
         </w:rPr>
@@ -830,7 +830,7 @@
     </w:p>
     <w:p>
       <w:pPr>
-        <w:pStyle w:val="oancuaDanhsach"/>
+        <w:pStyle w:val="ListParagraph"/>
         <w:rPr>
           <w:noProof/>
         </w:rPr>
@@ -838,7 +838,7 @@
     </w:p>
     <w:p>
       <w:pPr>
-        <w:pStyle w:val="oancuaDanhsach"/>
+        <w:pStyle w:val="ListParagraph"/>
         <w:rPr>
           <w:noProof/>
         </w:rPr>
@@ -846,7 +846,7 @@
     </w:p>
     <w:p>
       <w:pPr>
-        <w:pStyle w:val="oancuaDanhsach"/>
+        <w:pStyle w:val="ListParagraph"/>
         <w:rPr>
           <w:noProof/>
         </w:rPr>
@@ -854,7 +854,7 @@
     </w:p>
     <w:p>
       <w:pPr>
-        <w:pStyle w:val="oancuaDanhsach"/>
+        <w:pStyle w:val="ListParagraph"/>
         <w:rPr>
           <w:noProof/>
         </w:rPr>
@@ -862,7 +862,7 @@
     </w:p>
     <w:p>
       <w:pPr>
-        <w:pStyle w:val="oancuaDanhsach"/>
+        <w:pStyle w:val="ListParagraph"/>
         <w:rPr>
           <w:noProof/>
         </w:rPr>
@@ -870,7 +870,7 @@
     </w:p>
     <w:p>
       <w:pPr>
-        <w:pStyle w:val="oancuaDanhsach"/>
+        <w:pStyle w:val="ListParagraph"/>
         <w:rPr>
           <w:noProof/>
         </w:rPr>
@@ -878,7 +878,7 @@
     </w:p>
     <w:p>
       <w:pPr>
-        <w:pStyle w:val="oancuaDanhsach"/>
+        <w:pStyle w:val="ListParagraph"/>
         <w:rPr>
           <w:noProof/>
         </w:rPr>
@@ -886,7 +886,7 @@
     </w:p>
     <w:p>
       <w:pPr>
-        <w:pStyle w:val="oancuaDanhsach"/>
+        <w:pStyle w:val="ListParagraph"/>
         <w:rPr>
           <w:noProof/>
         </w:rPr>
@@ -894,43 +894,20 @@
     </w:p>
     <w:p>
       <w:pPr>
-        <w:pStyle w:val="oancuaDanhsach"/>
+        <w:ind w:left="720"/>
         <w:rPr>
           <w:b/>
-          <w:u w:val="single"/>
         </w:rPr>
       </w:pPr>
       <w:r>
         <w:rPr>
           <w:b/>
-          <w:u w:val="single"/>
-        </w:rPr>
-        <w:t>I.</w:t>
+        </w:rPr>
+        <w:t>Dạng 1. Tính toán và bố trí thép cấu kiện chịu nén đúng tâm</w:t>
       </w:r>
       <w:r>
         <w:rPr>
           <w:b/>
-          <w:u w:val="single"/>
-        </w:rPr>
-        <w:t>Cấu kiện nén đúng tâm.</w:t>
-      </w:r>
-    </w:p>
-    <w:p>
-      <w:pPr>
-        <w:ind w:left="720"/>
-        <w:rPr>
-          <w:b/>
-        </w:rPr>
-      </w:pPr>
-      <w:r>
-        <w:rPr>
-          <w:b/>
-        </w:rPr>
-        <w:t>Dạng 1. Tính toán và bố trí thép cấu kiện chịu nén đúng tâm</w:t>
-      </w:r>
-      <w:r>
-        <w:rPr>
-          <w:b/>
         </w:rPr>
         <w:t xml:space="preserve">  </w:t>
       </w:r>
@@ -997,7 +974,7 @@
     </w:p>
     <w:p>
       <w:pPr>
-        <w:pStyle w:val="oancuaDanhsach"/>
+        <w:pStyle w:val="ListParagraph"/>
         <w:numPr>
           <w:ilvl w:val="0"/>
           <w:numId w:val="1"/>
@@ -1037,10 +1014,10 @@
             <v:path o:extrusionok="f" gradientshapeok="t" o:connecttype="rect"/>
             <o:lock v:ext="edit" aspectratio="t"/>
           </v:shapetype>
-          <v:shape id="_x0000_i1025" type="#_x0000_t75" style="width:32.4pt;height:18pt" o:ole="">
+          <v:shape id="_x0000_i1025" type="#_x0000_t75" style="width:32.25pt;height:18.25pt" o:ole="">
             <v:imagedata r:id="rId5" o:title=""/>
           </v:shape>
-          <o:OLEObject Type="Embed" ProgID="Equation.DSMT4" ShapeID="_x0000_i1025" DrawAspect="Content" ObjectID="_1679229011" r:id="rId6"/>
+          <o:OLEObject Type="Embed" ProgID="Equation.DSMT4" ShapeID="_x0000_i1025" DrawAspect="Content" ObjectID="_1684871699" r:id="rId6"/>
         </w:object>
       </w:r>
       <w:r>
@@ -1084,10 +1061,10 @@
           <w:position w:val="-26"/>
         </w:rPr>
         <w:object w:dxaOrig="700" w:dyaOrig="680" w14:anchorId="54177440">
-          <v:shape id="_x0000_i1026" type="#_x0000_t75" style="width:34.8pt;height:34.2pt" o:ole="">
+          <v:shape id="_x0000_i1026" type="#_x0000_t75" style="width:34.95pt;height:34.4pt" o:ole="">
             <v:imagedata r:id="rId7" o:title=""/>
           </v:shape>
-          <o:OLEObject Type="Embed" ProgID="Equation.DSMT4" ShapeID="_x0000_i1026" DrawAspect="Content" ObjectID="_1679229012" r:id="rId8"/>
+          <o:OLEObject Type="Embed" ProgID="Equation.DSMT4" ShapeID="_x0000_i1026" DrawAspect="Content" ObjectID="_1684871700" r:id="rId8"/>
         </w:object>
       </w:r>
       <w:r>
@@ -1106,10 +1083,10 @@
           <w:position w:val="-26"/>
         </w:rPr>
         <w:object w:dxaOrig="1660" w:dyaOrig="680" w14:anchorId="22D38CB3">
-          <v:shape id="_x0000_i1027" type="#_x0000_t75" style="width:82.8pt;height:34.2pt" o:ole="">
+          <v:shape id="_x0000_i1027" type="#_x0000_t75" style="width:82.75pt;height:34.4pt" o:ole="">
             <v:imagedata r:id="rId9" o:title=""/>
           </v:shape>
-          <o:OLEObject Type="Embed" ProgID="Equation.DSMT4" ShapeID="_x0000_i1027" DrawAspect="Content" ObjectID="_1679229013" r:id="rId10"/>
+          <o:OLEObject Type="Embed" ProgID="Equation.DSMT4" ShapeID="_x0000_i1027" DrawAspect="Content" ObjectID="_1684871701" r:id="rId10"/>
         </w:object>
       </w:r>
       <w:r>
@@ -1128,10 +1105,10 @@
           <w:position w:val="-26"/>
         </w:rPr>
         <w:object w:dxaOrig="5420" w:dyaOrig="680" w14:anchorId="28C97383">
-          <v:shape id="_x0000_i1028" type="#_x0000_t75" style="width:271.2pt;height:34.2pt" o:ole="">
+          <v:shape id="_x0000_i1028" type="#_x0000_t75" style="width:271.35pt;height:34.4pt" o:ole="">
             <v:imagedata r:id="rId11" o:title=""/>
           </v:shape>
-          <o:OLEObject Type="Embed" ProgID="Equation.DSMT4" ShapeID="_x0000_i1028" DrawAspect="Content" ObjectID="_1679229014" r:id="rId12"/>
+          <o:OLEObject Type="Embed" ProgID="Equation.DSMT4" ShapeID="_x0000_i1028" DrawAspect="Content" ObjectID="_1684871702" r:id="rId12"/>
         </w:object>
       </w:r>
       <w:r>
@@ -1160,10 +1137,10 @@
           <w:position w:val="-32"/>
         </w:rPr>
         <w:object w:dxaOrig="1680" w:dyaOrig="1080" w14:anchorId="5361432D">
-          <v:shape id="_x0000_i1029" type="#_x0000_t75" style="width:84pt;height:54pt" o:ole="">
+          <v:shape id="_x0000_i1029" type="#_x0000_t75" style="width:83.8pt;height:54.25pt" o:ole="">
             <v:imagedata r:id="rId13" o:title=""/>
           </v:shape>
-          <o:OLEObject Type="Embed" ProgID="Equation.DSMT4" ShapeID="_x0000_i1029" DrawAspect="Content" ObjectID="_1679229015" r:id="rId14"/>
+          <o:OLEObject Type="Embed" ProgID="Equation.DSMT4" ShapeID="_x0000_i1029" DrawAspect="Content" ObjectID="_1684871703" r:id="rId14"/>
         </w:object>
       </w:r>
       <w:r>
@@ -1223,7 +1200,7 @@
     </w:p>
     <w:tbl>
       <w:tblPr>
-        <w:tblStyle w:val="LiBang"/>
+        <w:tblStyle w:val="TableGrid"/>
         <w:tblW w:w="0" w:type="auto"/>
         <w:tblInd w:w="720" w:type="dxa"/>
         <w:tblLook w:val="04A0" w:firstRow="1" w:lastRow="0" w:firstColumn="1" w:lastColumn="0" w:noHBand="0" w:noVBand="1"/>
@@ -1249,10 +1226,10 @@
                 <w:position w:val="-26"/>
               </w:rPr>
               <w:object w:dxaOrig="780" w:dyaOrig="680" w14:anchorId="555B0657">
-                <v:shape id="_x0000_i1030" type="#_x0000_t75" style="width:39pt;height:34.2pt" o:ole="">
+                <v:shape id="_x0000_i1030" type="#_x0000_t75" style="width:39.2pt;height:34.4pt" o:ole="">
                   <v:imagedata r:id="rId15" o:title=""/>
                 </v:shape>
-                <o:OLEObject Type="Embed" ProgID="Equation.DSMT4" ShapeID="_x0000_i1030" DrawAspect="Content" ObjectID="_1679229016" r:id="rId16"/>
+                <o:OLEObject Type="Embed" ProgID="Equation.DSMT4" ShapeID="_x0000_i1030" DrawAspect="Content" ObjectID="_1684871704" r:id="rId16"/>
               </w:object>
             </w:r>
           </w:p>
@@ -1324,10 +1301,10 @@
                 <w:position w:val="-12"/>
               </w:rPr>
               <w:object w:dxaOrig="460" w:dyaOrig="360" w14:anchorId="200F0E26">
-                <v:shape id="_x0000_i1031" type="#_x0000_t75" style="width:22.8pt;height:18pt" o:ole="">
+                <v:shape id="_x0000_i1031" type="#_x0000_t75" style="width:22.55pt;height:18.25pt" o:ole="">
                   <v:imagedata r:id="rId17" o:title=""/>
                 </v:shape>
-                <o:OLEObject Type="Embed" ProgID="Equation.DSMT4" ShapeID="_x0000_i1031" DrawAspect="Content" ObjectID="_1679229017" r:id="rId18"/>
+                <o:OLEObject Type="Embed" ProgID="Equation.DSMT4" ShapeID="_x0000_i1031" DrawAspect="Content" ObjectID="_1684871705" r:id="rId18"/>
               </w:object>
             </w:r>
           </w:p>
@@ -1396,10 +1373,10 @@
           <w:position w:val="-26"/>
         </w:rPr>
         <w:object w:dxaOrig="1340" w:dyaOrig="680" w14:anchorId="7C9E99C6">
-          <v:shape id="_x0000_i1032" type="#_x0000_t75" style="width:67.2pt;height:34.2pt" o:ole="">
+          <v:shape id="_x0000_i1032" type="#_x0000_t75" style="width:67.15pt;height:34.4pt" o:ole="">
             <v:imagedata r:id="rId19" o:title=""/>
           </v:shape>
-          <o:OLEObject Type="Embed" ProgID="Equation.DSMT4" ShapeID="_x0000_i1032" DrawAspect="Content" ObjectID="_1679229018" r:id="rId20"/>
+          <o:OLEObject Type="Embed" ProgID="Equation.DSMT4" ShapeID="_x0000_i1032" DrawAspect="Content" ObjectID="_1684871706" r:id="rId20"/>
         </w:object>
       </w:r>
     </w:p>
@@ -1464,10 +1441,10 @@
           <w:szCs w:val="26"/>
         </w:rPr>
         <w:object w:dxaOrig="3140" w:dyaOrig="680" w14:anchorId="5BBCB065">
-          <v:shape id="_x0000_i1033" type="#_x0000_t75" style="width:156.6pt;height:34.2pt" o:ole="">
+          <v:shape id="_x0000_i1033" type="#_x0000_t75" style="width:156.35pt;height:34.4pt" o:ole="">
             <v:imagedata r:id="rId21" o:title=""/>
           </v:shape>
-          <o:OLEObject Type="Embed" ProgID="Equation.DSMT4" ShapeID="_x0000_i1033" DrawAspect="Content" ObjectID="_1679229019" r:id="rId22"/>
+          <o:OLEObject Type="Embed" ProgID="Equation.DSMT4" ShapeID="_x0000_i1033" DrawAspect="Content" ObjectID="_1684871707" r:id="rId22"/>
         </w:object>
       </w:r>
       <w:r>
@@ -1507,10 +1484,10 @@
           <w:position w:val="-12"/>
         </w:rPr>
         <w:object w:dxaOrig="1540" w:dyaOrig="360" w14:anchorId="70C80A80">
-          <v:shape id="_x0000_i1034" type="#_x0000_t75" style="width:76.8pt;height:18pt" o:ole="">
+          <v:shape id="_x0000_i1034" type="#_x0000_t75" style="width:76.85pt;height:18.25pt" o:ole="">
             <v:imagedata r:id="rId23" o:title=""/>
           </v:shape>
-          <o:OLEObject Type="Embed" ProgID="Equation.DSMT4" ShapeID="_x0000_i1034" DrawAspect="Content" ObjectID="_1679229020" r:id="rId24"/>
+          <o:OLEObject Type="Embed" ProgID="Equation.DSMT4" ShapeID="_x0000_i1034" DrawAspect="Content" ObjectID="_1684871708" r:id="rId24"/>
         </w:object>
       </w:r>
       <w:r>
@@ -1519,7 +1496,7 @@
     </w:p>
     <w:p>
       <w:pPr>
-        <w:pStyle w:val="oancuaDanhsach"/>
+        <w:pStyle w:val="ListParagraph"/>
         <w:rPr>
           <w:sz w:val="24"/>
         </w:rPr>
@@ -1541,10 +1518,10 @@
           <w:position w:val="-22"/>
         </w:rPr>
         <w:object w:dxaOrig="1160" w:dyaOrig="580" w14:anchorId="4547BB59">
-          <v:shape id="_x0000_i1035" type="#_x0000_t75" style="width:58.2pt;height:28.8pt" o:ole="">
+          <v:shape id="_x0000_i1035" type="#_x0000_t75" style="width:58.05pt;height:29pt" o:ole="">
             <v:imagedata r:id="rId25" o:title=""/>
           </v:shape>
-          <o:OLEObject Type="Embed" ProgID="Equation.DSMT4" ShapeID="_x0000_i1035" DrawAspect="Content" ObjectID="_1679229021" r:id="rId26"/>
+          <o:OLEObject Type="Embed" ProgID="Equation.DSMT4" ShapeID="_x0000_i1035" DrawAspect="Content" ObjectID="_1684871709" r:id="rId26"/>
         </w:object>
       </w:r>
       <w:r>
@@ -1558,10 +1535,10 @@
           <w:position w:val="-10"/>
         </w:rPr>
         <w:object w:dxaOrig="520" w:dyaOrig="320" w14:anchorId="6BEB2011">
-          <v:shape id="_x0000_i1036" type="#_x0000_t75" style="width:25.8pt;height:16.2pt" o:ole="">
+          <v:shape id="_x0000_i1036" type="#_x0000_t75" style="width:25.8pt;height:16.1pt" o:ole="">
             <v:imagedata r:id="rId27" o:title=""/>
           </v:shape>
-          <o:OLEObject Type="Embed" ProgID="Equation.DSMT4" ShapeID="_x0000_i1036" DrawAspect="Content" ObjectID="_1679229022" r:id="rId28"/>
+          <o:OLEObject Type="Embed" ProgID="Equation.DSMT4" ShapeID="_x0000_i1036" DrawAspect="Content" ObjectID="_1684871710" r:id="rId28"/>
         </w:object>
       </w:r>
       <w:r>
@@ -1589,7 +1566,7 @@
     </w:p>
     <w:p>
       <w:pPr>
-        <w:pStyle w:val="oancuaDanhsach"/>
+        <w:pStyle w:val="ListParagraph"/>
         <w:rPr>
           <w:sz w:val="24"/>
         </w:rPr>
@@ -1618,10 +1595,10 @@
           <w:position w:val="-22"/>
         </w:rPr>
         <w:object w:dxaOrig="1160" w:dyaOrig="580" w14:anchorId="363A2B1B">
-          <v:shape id="_x0000_i1037" type="#_x0000_t75" style="width:58.2pt;height:28.8pt" o:ole="">
+          <v:shape id="_x0000_i1037" type="#_x0000_t75" style="width:58.05pt;height:29pt" o:ole="">
             <v:imagedata r:id="rId29" o:title=""/>
           </v:shape>
-          <o:OLEObject Type="Embed" ProgID="Equation.DSMT4" ShapeID="_x0000_i1037" DrawAspect="Content" ObjectID="_1679229023" r:id="rId30"/>
+          <o:OLEObject Type="Embed" ProgID="Equation.DSMT4" ShapeID="_x0000_i1037" DrawAspect="Content" ObjectID="_1684871711" r:id="rId30"/>
         </w:object>
       </w:r>
       <w:r>
@@ -1635,10 +1612,10 @@
           <w:position w:val="-10"/>
         </w:rPr>
         <w:object w:dxaOrig="540" w:dyaOrig="320" w14:anchorId="70947942">
-          <v:shape id="_x0000_i1038" type="#_x0000_t75" style="width:27pt;height:16.2pt" o:ole="">
+          <v:shape id="_x0000_i1038" type="#_x0000_t75" style="width:26.85pt;height:16.1pt" o:ole="">
             <v:imagedata r:id="rId31" o:title=""/>
           </v:shape>
-          <o:OLEObject Type="Embed" ProgID="Equation.DSMT4" ShapeID="_x0000_i1038" DrawAspect="Content" ObjectID="_1679229024" r:id="rId32"/>
+          <o:OLEObject Type="Embed" ProgID="Equation.DSMT4" ShapeID="_x0000_i1038" DrawAspect="Content" ObjectID="_1684871712" r:id="rId32"/>
         </w:object>
       </w:r>
       <w:r>
@@ -1666,7 +1643,7 @@
     </w:p>
     <w:p>
       <w:pPr>
-        <w:pStyle w:val="oancuaDanhsach"/>
+        <w:pStyle w:val="ListParagraph"/>
         <w:rPr>
           <w:szCs w:val="26"/>
         </w:rPr>
@@ -1677,10 +1654,10 @@
           <w:szCs w:val="26"/>
         </w:rPr>
         <w:object w:dxaOrig="3080" w:dyaOrig="620" w14:anchorId="0AFCB9A3">
-          <v:shape id="_x0000_i1039" type="#_x0000_t75" style="width:153.6pt;height:31.2pt" o:ole="">
+          <v:shape id="_x0000_i1039" type="#_x0000_t75" style="width:153.65pt;height:31.15pt" o:ole="">
             <v:imagedata r:id="rId33" o:title=""/>
           </v:shape>
-          <o:OLEObject Type="Embed" ProgID="Equation.DSMT4" ShapeID="_x0000_i1039" DrawAspect="Content" ObjectID="_1679229025" r:id="rId34"/>
+          <o:OLEObject Type="Embed" ProgID="Equation.DSMT4" ShapeID="_x0000_i1039" DrawAspect="Content" ObjectID="_1684871713" r:id="rId34"/>
         </w:object>
       </w:r>
       <w:r>
@@ -1718,15 +1695,15 @@
     </w:p>
     <w:p>
       <w:pPr>
-        <w:pStyle w:val="oancuaDanhsach"/>
-        <w:rPr>
-          <w:szCs w:val="26"/>
-        </w:rPr>
-      </w:pPr>
-    </w:p>
-    <w:p>
-      <w:pPr>
-        <w:pStyle w:val="oancuaDanhsach"/>
+        <w:pStyle w:val="ListParagraph"/>
+        <w:rPr>
+          <w:szCs w:val="26"/>
+        </w:rPr>
+      </w:pPr>
+    </w:p>
+    <w:p>
+      <w:pPr>
+        <w:pStyle w:val="ListParagraph"/>
         <w:rPr>
           <w:szCs w:val="26"/>
         </w:rPr>
@@ -1740,7 +1717,7 @@
     </w:p>
     <w:p>
       <w:pPr>
-        <w:pStyle w:val="oancuaDanhsach"/>
+        <w:pStyle w:val="ListParagraph"/>
         <w:rPr>
           <w:szCs w:val="26"/>
         </w:rPr>
@@ -1751,16 +1728,16 @@
           <w:szCs w:val="26"/>
         </w:rPr>
         <w:object w:dxaOrig="5740" w:dyaOrig="620" w14:anchorId="1C6A61FB">
-          <v:shape id="_x0000_i1040" type="#_x0000_t75" style="width:287.4pt;height:30.6pt" o:ole="">
+          <v:shape id="_x0000_i1040" type="#_x0000_t75" style="width:287.45pt;height:30.65pt" o:ole="">
             <v:imagedata r:id="rId35" o:title=""/>
           </v:shape>
-          <o:OLEObject Type="Embed" ProgID="Equation.DSMT4" ShapeID="_x0000_i1040" DrawAspect="Content" ObjectID="_1679229026" r:id="rId36"/>
-        </w:object>
-      </w:r>
-    </w:p>
-    <w:p>
-      <w:pPr>
-        <w:pStyle w:val="oancuaDanhsach"/>
+          <o:OLEObject Type="Embed" ProgID="Equation.DSMT4" ShapeID="_x0000_i1040" DrawAspect="Content" ObjectID="_1684871714" r:id="rId36"/>
+        </w:object>
+      </w:r>
+    </w:p>
+    <w:p>
+      <w:pPr>
+        <w:pStyle w:val="ListParagraph"/>
         <w:rPr>
           <w:szCs w:val="26"/>
         </w:rPr>
@@ -1779,7 +1756,7 @@
     </w:p>
     <w:p>
       <w:pPr>
-        <w:pStyle w:val="oancuaDanhsach"/>
+        <w:pStyle w:val="ListParagraph"/>
         <w:rPr>
           <w:b/>
           <w:u w:val="single"/>
@@ -1788,17 +1765,17 @@
     </w:p>
     <w:p>
       <w:pPr>
-        <w:pStyle w:val="oancuaDanhsach"/>
-      </w:pPr>
-    </w:p>
-    <w:p>
-      <w:pPr>
-        <w:pStyle w:val="oancuaDanhsach"/>
-      </w:pPr>
-    </w:p>
-    <w:p>
-      <w:pPr>
-        <w:pStyle w:val="oancuaDanhsach"/>
+        <w:pStyle w:val="ListParagraph"/>
+      </w:pPr>
+    </w:p>
+    <w:p>
+      <w:pPr>
+        <w:pStyle w:val="ListParagraph"/>
+      </w:pPr>
+    </w:p>
+    <w:p>
+      <w:pPr>
+        <w:pStyle w:val="ListParagraph"/>
         <w:rPr>
           <w:b/>
           <w:u w:val="single"/>
@@ -1821,7 +1798,7 @@
     </w:p>
     <w:p>
       <w:pPr>
-        <w:pStyle w:val="oancuaDanhsach"/>
+        <w:pStyle w:val="ListParagraph"/>
         <w:rPr>
           <w:b/>
           <w:u w:val="single"/>
@@ -1857,7 +1834,7 @@
     </w:p>
     <w:p>
       <w:pPr>
-        <w:pStyle w:val="oancuaDanhsach"/>
+        <w:pStyle w:val="ListParagraph"/>
       </w:pPr>
       <w:r>
         <w:t>Để đo lường độ lệch tâm thì dùng hai thông số:</w:t>
@@ -1865,7 +1842,7 @@
     </w:p>
     <w:p>
       <w:pPr>
-        <w:pStyle w:val="oancuaDanhsach"/>
+        <w:pStyle w:val="ListParagraph"/>
         <w:numPr>
           <w:ilvl w:val="0"/>
           <w:numId w:val="2"/>
@@ -1877,7 +1854,7 @@
     </w:p>
     <w:p>
       <w:pPr>
-        <w:pStyle w:val="oancuaDanhsach"/>
+        <w:pStyle w:val="ListParagraph"/>
       </w:pPr>
       <w:r>
         <w:t>1: Độ lệch tâm tĩnh học</w:t>
@@ -1885,7 +1862,7 @@
     </w:p>
     <w:p>
       <w:pPr>
-        <w:pStyle w:val="oancuaDanhsach"/>
+        <w:pStyle w:val="ListParagraph"/>
       </w:pPr>
       <w:r>
         <w:t xml:space="preserve">    </w:t>
@@ -1895,16 +1872,16 @@
           <w:position w:val="-26"/>
         </w:rPr>
         <w:object w:dxaOrig="820" w:dyaOrig="680" w14:anchorId="6B7E3631">
-          <v:shape id="_x0000_i1041" type="#_x0000_t75" style="width:40.8pt;height:34.2pt" o:ole="">
+          <v:shape id="_x0000_i1041" type="#_x0000_t75" style="width:40.85pt;height:34.4pt" o:ole="">
             <v:imagedata r:id="rId37" o:title=""/>
           </v:shape>
-          <o:OLEObject Type="Embed" ProgID="Equation.DSMT4" ShapeID="_x0000_i1041" DrawAspect="Content" ObjectID="_1679229027" r:id="rId38"/>
-        </w:object>
-      </w:r>
-    </w:p>
-    <w:p>
-      <w:pPr>
-        <w:pStyle w:val="oancuaDanhsach"/>
+          <o:OLEObject Type="Embed" ProgID="Equation.DSMT4" ShapeID="_x0000_i1041" DrawAspect="Content" ObjectID="_1684871715" r:id="rId38"/>
+        </w:object>
+      </w:r>
+    </w:p>
+    <w:p>
+      <w:pPr>
+        <w:pStyle w:val="ListParagraph"/>
       </w:pPr>
       <w:r>
         <w:t>2: Độ lệch tâm ngẫu nhiên:</w:t>
@@ -1912,7 +1889,7 @@
     </w:p>
     <w:p>
       <w:pPr>
-        <w:pStyle w:val="oancuaDanhsach"/>
+        <w:pStyle w:val="ListParagraph"/>
       </w:pPr>
       <w:r>
         <w:t xml:space="preserve"> Kể đến sai lệch do thi công, bê tông không đồng nhất, do cốt thép không đối xứng….</w:t>
@@ -1920,7 +1897,7 @@
     </w:p>
     <w:p>
       <w:pPr>
-        <w:pStyle w:val="oancuaDanhsach"/>
+        <w:pStyle w:val="ListParagraph"/>
       </w:pPr>
       <w:r>
         <w:t xml:space="preserve"> Theo TCVN 5574-2018 độ lệch tâm ngẫu nhiên được xác định như sau:</w:t>
@@ -1928,23 +1905,23 @@
     </w:p>
     <w:p>
       <w:pPr>
-        <w:pStyle w:val="oancuaDanhsach"/>
+        <w:pStyle w:val="ListParagraph"/>
       </w:pPr>
       <w:r>
         <w:rPr>
           <w:position w:val="-12"/>
         </w:rPr>
         <w:object w:dxaOrig="2780" w:dyaOrig="360" w14:anchorId="63F1D9FA">
-          <v:shape id="_x0000_i1042" type="#_x0000_t75" style="width:138.6pt;height:18pt" o:ole="">
+          <v:shape id="_x0000_i1042" type="#_x0000_t75" style="width:138.65pt;height:18.25pt" o:ole="">
             <v:imagedata r:id="rId39" o:title=""/>
           </v:shape>
-          <o:OLEObject Type="Embed" ProgID="Equation.DSMT4" ShapeID="_x0000_i1042" DrawAspect="Content" ObjectID="_1679229028" r:id="rId40"/>
-        </w:object>
-      </w:r>
-    </w:p>
-    <w:p>
-      <w:pPr>
-        <w:pStyle w:val="oancuaDanhsach"/>
+          <o:OLEObject Type="Embed" ProgID="Equation.DSMT4" ShapeID="_x0000_i1042" DrawAspect="Content" ObjectID="_1684871716" r:id="rId40"/>
+        </w:object>
+      </w:r>
+    </w:p>
+    <w:p>
+      <w:pPr>
+        <w:pStyle w:val="ListParagraph"/>
       </w:pPr>
       <w:r>
         <w:t xml:space="preserve">   Trong đó L là chiều cao của cột</w:t>
@@ -1952,7 +1929,7 @@
     </w:p>
     <w:p>
       <w:pPr>
-        <w:pStyle w:val="oancuaDanhsach"/>
+        <w:pStyle w:val="ListParagraph"/>
       </w:pPr>
       <w:r>
         <w:t xml:space="preserve">   h là chiều cao mặt cắt tiết diện cột </w:t>
@@ -1960,7 +1937,7 @@
     </w:p>
     <w:p>
       <w:pPr>
-        <w:pStyle w:val="oancuaDanhsach"/>
+        <w:pStyle w:val="ListParagraph"/>
       </w:pPr>
       <w:r>
         <w:t>Độ lệch tâm ban đầu:</w:t>
@@ -1984,7 +1961,7 @@
     </w:p>
     <w:p>
       <w:pPr>
-        <w:pStyle w:val="oancuaDanhsach"/>
+        <w:pStyle w:val="ListParagraph"/>
       </w:pPr>
       <w:r>
         <w:t>-Đối với cấu kiện siêu tĩnh: ví dụ như cột 2 đầu ngàm, nhà bê tông nhiều tầng nhiều nhịp</w:t>
@@ -1992,23 +1969,23 @@
     </w:p>
     <w:p>
       <w:pPr>
-        <w:pStyle w:val="oancuaDanhsach"/>
+        <w:pStyle w:val="ListParagraph"/>
       </w:pPr>
       <w:r>
         <w:rPr>
           <w:position w:val="-12"/>
         </w:rPr>
         <w:object w:dxaOrig="1660" w:dyaOrig="360" w14:anchorId="5044467A">
-          <v:shape id="_x0000_i1043" type="#_x0000_t75" style="width:83.4pt;height:18pt" o:ole="">
+          <v:shape id="_x0000_i1043" type="#_x0000_t75" style="width:83.3pt;height:18.25pt" o:ole="">
             <v:imagedata r:id="rId41" o:title=""/>
           </v:shape>
-          <o:OLEObject Type="Embed" ProgID="Equation.DSMT4" ShapeID="_x0000_i1043" DrawAspect="Content" ObjectID="_1679229029" r:id="rId42"/>
-        </w:object>
-      </w:r>
-    </w:p>
-    <w:p>
-      <w:pPr>
-        <w:pStyle w:val="oancuaDanhsach"/>
+          <o:OLEObject Type="Embed" ProgID="Equation.DSMT4" ShapeID="_x0000_i1043" DrawAspect="Content" ObjectID="_1684871717" r:id="rId42"/>
+        </w:object>
+      </w:r>
+    </w:p>
+    <w:p>
+      <w:pPr>
+        <w:pStyle w:val="ListParagraph"/>
       </w:pPr>
       <w:r>
         <w:t xml:space="preserve">-Đối với tĩnh định: </w:t>
@@ -2016,23 +1993,23 @@
     </w:p>
     <w:p>
       <w:pPr>
-        <w:pStyle w:val="oancuaDanhsach"/>
+        <w:pStyle w:val="ListParagraph"/>
       </w:pPr>
       <w:r>
         <w:rPr>
           <w:position w:val="-12"/>
         </w:rPr>
         <w:object w:dxaOrig="1120" w:dyaOrig="360" w14:anchorId="66509D6B">
-          <v:shape id="_x0000_i1044" type="#_x0000_t75" style="width:56.4pt;height:18pt" o:ole="">
+          <v:shape id="_x0000_i1044" type="#_x0000_t75" style="width:56.4pt;height:18.25pt" o:ole="">
             <v:imagedata r:id="rId43" o:title=""/>
           </v:shape>
-          <o:OLEObject Type="Embed" ProgID="Equation.DSMT4" ShapeID="_x0000_i1044" DrawAspect="Content" ObjectID="_1679229030" r:id="rId44"/>
-        </w:object>
-      </w:r>
-    </w:p>
-    <w:p>
-      <w:pPr>
-        <w:pStyle w:val="oancuaDanhsach"/>
+          <o:OLEObject Type="Embed" ProgID="Equation.DSMT4" ShapeID="_x0000_i1044" DrawAspect="Content" ObjectID="_1684871718" r:id="rId44"/>
+        </w:object>
+      </w:r>
+    </w:p>
+    <w:p>
+      <w:pPr>
+        <w:pStyle w:val="ListParagraph"/>
         <w:numPr>
           <w:ilvl w:val="0"/>
           <w:numId w:val="2"/>
@@ -2054,10 +2031,10 @@
           <w:position w:val="-10"/>
         </w:rPr>
         <w:object w:dxaOrig="220" w:dyaOrig="279" w14:anchorId="3DB40FAD">
-          <v:shape id="_x0000_i1045" type="#_x0000_t75" style="width:11.4pt;height:13.8pt" o:ole="">
+          <v:shape id="_x0000_i1045" type="#_x0000_t75" style="width:11.3pt;height:13.95pt" o:ole="">
             <v:imagedata r:id="rId45" o:title=""/>
           </v:shape>
-          <o:OLEObject Type="Embed" ProgID="Equation.DSMT4" ShapeID="_x0000_i1045" DrawAspect="Content" ObjectID="_1679229031" r:id="rId46"/>
+          <o:OLEObject Type="Embed" ProgID="Equation.DSMT4" ShapeID="_x0000_i1045" DrawAspect="Content" ObjectID="_1684871719" r:id="rId46"/>
         </w:object>
       </w:r>
     </w:p>
@@ -2078,10 +2055,10 @@
           <w:position w:val="-64"/>
         </w:rPr>
         <w:object w:dxaOrig="1240" w:dyaOrig="1060" w14:anchorId="3FCA38B7">
-          <v:shape id="_x0000_i1046" type="#_x0000_t75" style="width:62.4pt;height:53.4pt" o:ole="">
+          <v:shape id="_x0000_i1046" type="#_x0000_t75" style="width:62.35pt;height:53.2pt" o:ole="">
             <v:imagedata r:id="rId47" o:title=""/>
           </v:shape>
-          <o:OLEObject Type="Embed" ProgID="Equation.DSMT4" ShapeID="_x0000_i1046" DrawAspect="Content" ObjectID="_1679229032" r:id="rId48"/>
+          <o:OLEObject Type="Embed" ProgID="Equation.DSMT4" ShapeID="_x0000_i1046" DrawAspect="Content" ObjectID="_1684871720" r:id="rId48"/>
         </w:object>
       </w:r>
     </w:p>
@@ -2097,10 +2074,10 @@
           <w:position w:val="-10"/>
         </w:rPr>
         <w:object w:dxaOrig="220" w:dyaOrig="279" w14:anchorId="4BEE884A">
-          <v:shape id="_x0000_i1047" type="#_x0000_t75" style="width:11.4pt;height:13.8pt" o:ole="">
+          <v:shape id="_x0000_i1047" type="#_x0000_t75" style="width:11.3pt;height:13.95pt" o:ole="">
             <v:imagedata r:id="rId45" o:title=""/>
           </v:shape>
-          <o:OLEObject Type="Embed" ProgID="Equation.DSMT4" ShapeID="_x0000_i1047" DrawAspect="Content" ObjectID="_1679229033" r:id="rId49"/>
+          <o:OLEObject Type="Embed" ProgID="Equation.DSMT4" ShapeID="_x0000_i1047" DrawAspect="Content" ObjectID="_1684871721" r:id="rId49"/>
         </w:object>
       </w:r>
       <w:r>
@@ -2124,10 +2101,10 @@
           <w:position w:val="-26"/>
         </w:rPr>
         <w:object w:dxaOrig="639" w:dyaOrig="680" w14:anchorId="18EF677C">
-          <v:shape id="_x0000_i1048" type="#_x0000_t75" style="width:32.4pt;height:33.6pt" o:ole="">
+          <v:shape id="_x0000_i1048" type="#_x0000_t75" style="width:32.25pt;height:33.85pt" o:ole="">
             <v:imagedata r:id="rId50" o:title=""/>
           </v:shape>
-          <o:OLEObject Type="Embed" ProgID="Equation.DSMT4" ShapeID="_x0000_i1048" DrawAspect="Content" ObjectID="_1679229034" r:id="rId51"/>
+          <o:OLEObject Type="Embed" ProgID="Equation.DSMT4" ShapeID="_x0000_i1048" DrawAspect="Content" ObjectID="_1684871722" r:id="rId51"/>
         </w:object>
       </w:r>
       <w:r>
@@ -2151,10 +2128,10 @@
           <w:position w:val="-12"/>
         </w:rPr>
         <w:object w:dxaOrig="920" w:dyaOrig="360" w14:anchorId="3361C967">
-          <v:shape id="_x0000_i1049" type="#_x0000_t75" style="width:45.6pt;height:18pt" o:ole="">
+          <v:shape id="_x0000_i1049" type="#_x0000_t75" style="width:45.65pt;height:18.25pt" o:ole="">
             <v:imagedata r:id="rId52" o:title=""/>
           </v:shape>
-          <o:OLEObject Type="Embed" ProgID="Equation.DSMT4" ShapeID="_x0000_i1049" DrawAspect="Content" ObjectID="_1679229035" r:id="rId53"/>
+          <o:OLEObject Type="Embed" ProgID="Equation.DSMT4" ShapeID="_x0000_i1049" DrawAspect="Content" ObjectID="_1684871723" r:id="rId53"/>
         </w:object>
       </w:r>
       <w:r>
@@ -2165,10 +2142,10 @@
           <w:position w:val="-10"/>
         </w:rPr>
         <w:object w:dxaOrig="260" w:dyaOrig="279" w14:anchorId="49784797">
-          <v:shape id="_x0000_i1050" type="#_x0000_t75" style="width:12.6pt;height:14.4pt" o:ole="">
+          <v:shape id="_x0000_i1050" type="#_x0000_t75" style="width:12.35pt;height:14.5pt" o:ole="">
             <v:imagedata r:id="rId54" o:title=""/>
           </v:shape>
-          <o:OLEObject Type="Embed" ProgID="Equation.DSMT4" ShapeID="_x0000_i1050" DrawAspect="Content" ObjectID="_1679229036" r:id="rId55"/>
+          <o:OLEObject Type="Embed" ProgID="Equation.DSMT4" ShapeID="_x0000_i1050" DrawAspect="Content" ObjectID="_1684871724" r:id="rId55"/>
         </w:object>
       </w:r>
       <w:r>
@@ -2305,10 +2282,10 @@
           <w:position w:val="-10"/>
         </w:rPr>
         <w:object w:dxaOrig="600" w:dyaOrig="320" w14:anchorId="265F3729">
-          <v:shape id="_x0000_i1051" type="#_x0000_t75" style="width:30pt;height:15.6pt" o:ole="">
+          <v:shape id="_x0000_i1051" type="#_x0000_t75" style="width:30.1pt;height:15.6pt" o:ole="">
             <v:imagedata r:id="rId58" o:title=""/>
           </v:shape>
-          <o:OLEObject Type="Embed" ProgID="Equation.DSMT4" ShapeID="_x0000_i1051" DrawAspect="Content" ObjectID="_1679229037" r:id="rId59"/>
+          <o:OLEObject Type="Embed" ProgID="Equation.DSMT4" ShapeID="_x0000_i1051" DrawAspect="Content" ObjectID="_1684871725" r:id="rId59"/>
         </w:object>
       </w:r>
     </w:p>
@@ -2324,10 +2301,10 @@
           <w:position w:val="-10"/>
         </w:rPr>
         <w:object w:dxaOrig="960" w:dyaOrig="320" w14:anchorId="2DD3E86D">
-          <v:shape id="_x0000_i1052" type="#_x0000_t75" style="width:48pt;height:15.6pt" o:ole="">
+          <v:shape id="_x0000_i1052" type="#_x0000_t75" style="width:47.8pt;height:15.6pt" o:ole="">
             <v:imagedata r:id="rId60" o:title=""/>
           </v:shape>
-          <o:OLEObject Type="Embed" ProgID="Equation.DSMT4" ShapeID="_x0000_i1052" DrawAspect="Content" ObjectID="_1679229038" r:id="rId61"/>
+          <o:OLEObject Type="Embed" ProgID="Equation.DSMT4" ShapeID="_x0000_i1052" DrawAspect="Content" ObjectID="_1684871726" r:id="rId61"/>
         </w:object>
       </w:r>
     </w:p>
@@ -2343,10 +2320,10 @@
           <w:position w:val="-10"/>
         </w:rPr>
         <w:object w:dxaOrig="960" w:dyaOrig="320" w14:anchorId="358870D8">
-          <v:shape id="_x0000_i1053" type="#_x0000_t75" style="width:48pt;height:15.6pt" o:ole="">
+          <v:shape id="_x0000_i1053" type="#_x0000_t75" style="width:47.8pt;height:15.6pt" o:ole="">
             <v:imagedata r:id="rId62" o:title=""/>
           </v:shape>
-          <o:OLEObject Type="Embed" ProgID="Equation.DSMT4" ShapeID="_x0000_i1053" DrawAspect="Content" ObjectID="_1679229039" r:id="rId63"/>
+          <o:OLEObject Type="Embed" ProgID="Equation.DSMT4" ShapeID="_x0000_i1053" DrawAspect="Content" ObjectID="_1684871727" r:id="rId63"/>
         </w:object>
       </w:r>
       <w:r>
@@ -2361,10 +2338,10 @@
           <w:position w:val="-10"/>
         </w:rPr>
         <w:object w:dxaOrig="820" w:dyaOrig="320" w14:anchorId="4E5DE0BD">
-          <v:shape id="_x0000_i1054" type="#_x0000_t75" style="width:41.4pt;height:15.6pt" o:ole="">
+          <v:shape id="_x0000_i1054" type="#_x0000_t75" style="width:41.35pt;height:15.6pt" o:ole="">
             <v:imagedata r:id="rId64" o:title=""/>
           </v:shape>
-          <o:OLEObject Type="Embed" ProgID="Equation.DSMT4" ShapeID="_x0000_i1054" DrawAspect="Content" ObjectID="_1679229040" r:id="rId65"/>
+          <o:OLEObject Type="Embed" ProgID="Equation.DSMT4" ShapeID="_x0000_i1054" DrawAspect="Content" ObjectID="_1684871728" r:id="rId65"/>
         </w:object>
       </w:r>
     </w:p>
@@ -2382,10 +2359,10 @@
           <w:position w:val="-10"/>
         </w:rPr>
         <w:object w:dxaOrig="859" w:dyaOrig="320" w14:anchorId="02839D70">
-          <v:shape id="_x0000_i1055" type="#_x0000_t75" style="width:42.6pt;height:15.6pt" o:ole="">
+          <v:shape id="_x0000_i1055" type="#_x0000_t75" style="width:42.45pt;height:15.6pt" o:ole="">
             <v:imagedata r:id="rId66" o:title=""/>
           </v:shape>
-          <o:OLEObject Type="Embed" ProgID="Equation.DSMT4" ShapeID="_x0000_i1055" DrawAspect="Content" ObjectID="_1679229041" r:id="rId67"/>
+          <o:OLEObject Type="Embed" ProgID="Equation.DSMT4" ShapeID="_x0000_i1055" DrawAspect="Content" ObjectID="_1684871729" r:id="rId67"/>
         </w:object>
       </w:r>
     </w:p>
@@ -2398,10 +2375,10 @@
           <w:position w:val="-10"/>
         </w:rPr>
         <w:object w:dxaOrig="600" w:dyaOrig="320" w14:anchorId="0E3B7EF3">
-          <v:shape id="_x0000_i1056" type="#_x0000_t75" style="width:30pt;height:15.6pt" o:ole="">
+          <v:shape id="_x0000_i1056" type="#_x0000_t75" style="width:30.1pt;height:15.6pt" o:ole="">
             <v:imagedata r:id="rId68" o:title=""/>
           </v:shape>
-          <o:OLEObject Type="Embed" ProgID="Equation.DSMT4" ShapeID="_x0000_i1056" DrawAspect="Content" ObjectID="_1679229042" r:id="rId69"/>
+          <o:OLEObject Type="Embed" ProgID="Equation.DSMT4" ShapeID="_x0000_i1056" DrawAspect="Content" ObjectID="_1684871730" r:id="rId69"/>
         </w:object>
       </w:r>
     </w:p>
@@ -2411,10 +2388,10 @@
           <w:position w:val="-12"/>
         </w:rPr>
         <w:object w:dxaOrig="400" w:dyaOrig="360" w14:anchorId="1B81D8AB">
-          <v:shape id="_x0000_i1057" type="#_x0000_t75" style="width:20.4pt;height:18pt" o:ole="">
+          <v:shape id="_x0000_i1057" type="#_x0000_t75" style="width:20.4pt;height:18.25pt" o:ole="">
             <v:imagedata r:id="rId70" o:title=""/>
           </v:shape>
-          <o:OLEObject Type="Embed" ProgID="Equation.DSMT4" ShapeID="_x0000_i1057" DrawAspect="Content" ObjectID="_1679229043" r:id="rId71"/>
+          <o:OLEObject Type="Embed" ProgID="Equation.DSMT4" ShapeID="_x0000_i1057" DrawAspect="Content" ObjectID="_1684871731" r:id="rId71"/>
         </w:object>
       </w:r>
       <w:r>
@@ -2427,10 +2404,10 @@
           <w:position w:val="-32"/>
         </w:rPr>
         <w:object w:dxaOrig="1540" w:dyaOrig="740" w14:anchorId="5F61DEED">
-          <v:shape id="_x0000_i1058" type="#_x0000_t75" style="width:77.4pt;height:36.6pt" o:ole="">
+          <v:shape id="_x0000_i1058" type="#_x0000_t75" style="width:77.35pt;height:36.55pt" o:ole="">
             <v:imagedata r:id="rId72" o:title=""/>
           </v:shape>
-          <o:OLEObject Type="Embed" ProgID="Equation.DSMT4" ShapeID="_x0000_i1058" DrawAspect="Content" ObjectID="_1679229044" r:id="rId73"/>
+          <o:OLEObject Type="Embed" ProgID="Equation.DSMT4" ShapeID="_x0000_i1058" DrawAspect="Content" ObjectID="_1684871732" r:id="rId73"/>
         </w:object>
       </w:r>
       <w:r>
@@ -2441,10 +2418,10 @@
           <w:position w:val="-12"/>
         </w:rPr>
         <w:object w:dxaOrig="320" w:dyaOrig="360" w14:anchorId="48B21CE3">
-          <v:shape id="_x0000_i1059" type="#_x0000_t75" style="width:15.6pt;height:18pt" o:ole="">
+          <v:shape id="_x0000_i1059" type="#_x0000_t75" style="width:15.6pt;height:18.25pt" o:ole="">
             <v:imagedata r:id="rId74" o:title=""/>
           </v:shape>
-          <o:OLEObject Type="Embed" ProgID="Equation.DSMT4" ShapeID="_x0000_i1059" DrawAspect="Content" ObjectID="_1679229045" r:id="rId75"/>
+          <o:OLEObject Type="Embed" ProgID="Equation.DSMT4" ShapeID="_x0000_i1059" DrawAspect="Content" ObjectID="_1684871733" r:id="rId75"/>
         </w:object>
       </w:r>
       <w:r>
@@ -2460,10 +2437,10 @@
           <w:position w:val="-26"/>
         </w:rPr>
         <w:object w:dxaOrig="940" w:dyaOrig="700" w14:anchorId="740B14CA">
-          <v:shape id="_x0000_i1060" type="#_x0000_t75" style="width:47.4pt;height:35.4pt" o:ole="">
+          <v:shape id="_x0000_i1060" type="#_x0000_t75" style="width:47.3pt;height:35.45pt" o:ole="">
             <v:imagedata r:id="rId76" o:title=""/>
           </v:shape>
-          <o:OLEObject Type="Embed" ProgID="Equation.DSMT4" ShapeID="_x0000_i1060" DrawAspect="Content" ObjectID="_1679229046" r:id="rId77"/>
+          <o:OLEObject Type="Embed" ProgID="Equation.DSMT4" ShapeID="_x0000_i1060" DrawAspect="Content" ObjectID="_1684871734" r:id="rId77"/>
         </w:object>
       </w:r>
     </w:p>
@@ -2478,10 +2455,10 @@
           <w:position w:val="-12"/>
         </w:rPr>
         <w:object w:dxaOrig="1980" w:dyaOrig="360" w14:anchorId="682991E6">
-          <v:shape id="_x0000_i1061" type="#_x0000_t75" style="width:99pt;height:18pt" o:ole="">
+          <v:shape id="_x0000_i1061" type="#_x0000_t75" style="width:98.85pt;height:18.25pt" o:ole="">
             <v:imagedata r:id="rId78" o:title=""/>
           </v:shape>
-          <o:OLEObject Type="Embed" ProgID="Equation.DSMT4" ShapeID="_x0000_i1061" DrawAspect="Content" ObjectID="_1679229047" r:id="rId79"/>
+          <o:OLEObject Type="Embed" ProgID="Equation.DSMT4" ShapeID="_x0000_i1061" DrawAspect="Content" ObjectID="_1684871735" r:id="rId79"/>
         </w:object>
       </w:r>
       <w:r>
@@ -2494,10 +2471,10 @@
           <w:position w:val="-12"/>
         </w:rPr>
         <w:object w:dxaOrig="2100" w:dyaOrig="400" w14:anchorId="1DCF22F6">
-          <v:shape id="_x0000_i1062" type="#_x0000_t75" style="width:105pt;height:19.8pt" o:ole="">
+          <v:shape id="_x0000_i1062" type="#_x0000_t75" style="width:104.8pt;height:19.9pt" o:ole="">
             <v:imagedata r:id="rId80" o:title=""/>
           </v:shape>
-          <o:OLEObject Type="Embed" ProgID="Equation.DSMT4" ShapeID="_x0000_i1062" DrawAspect="Content" ObjectID="_1679229048" r:id="rId81"/>
+          <o:OLEObject Type="Embed" ProgID="Equation.DSMT4" ShapeID="_x0000_i1062" DrawAspect="Content" ObjectID="_1684871736" r:id="rId81"/>
         </w:object>
       </w:r>
       <w:r>
@@ -2571,10 +2548,10 @@
                                 <w:position w:val="-32"/>
                               </w:rPr>
                               <w:object w:dxaOrig="940" w:dyaOrig="740" w14:anchorId="288487F8">
-                                <v:shape id="_x0000_i1125" type="#_x0000_t75" style="width:47.4pt;height:36.6pt" o:ole="">
+                                <v:shape id="_x0000_i1064" type="#_x0000_t75" style="width:47.3pt;height:36.55pt" o:ole="">
                                   <v:imagedata r:id="rId82" o:title=""/>
                                 </v:shape>
-                                <o:OLEObject Type="Embed" ProgID="Equation.DSMT4" ShapeID="_x0000_i1125" DrawAspect="Content" ObjectID="_1679229111" r:id="rId83"/>
+                                <o:OLEObject Type="Embed" ProgID="Equation.DSMT4" ShapeID="_x0000_i1064" DrawAspect="Content" ObjectID="_1684871799" r:id="rId83"/>
                               </w:object>
                             </w:r>
                           </w:p>
@@ -2617,10 +2594,10 @@
                           <w:position w:val="-32"/>
                         </w:rPr>
                         <w:object w:dxaOrig="940" w:dyaOrig="740" w14:anchorId="288487F8">
-                          <v:shape id="_x0000_i1125" type="#_x0000_t75" style="width:47.4pt;height:36.6pt" o:ole="">
+                          <v:shape id="_x0000_i1064" type="#_x0000_t75" style="width:47.3pt;height:36.55pt" o:ole="">
                             <v:imagedata r:id="rId82" o:title=""/>
                           </v:shape>
-                          <o:OLEObject Type="Embed" ProgID="Equation.DSMT4" ShapeID="_x0000_i1125" DrawAspect="Content" ObjectID="_1679229111" r:id="rId84"/>
+                          <o:OLEObject Type="Embed" ProgID="Equation.DSMT4" ShapeID="_x0000_i1064" DrawAspect="Content" ObjectID="_1684871799" r:id="rId84"/>
                         </w:object>
                       </w:r>
                     </w:p>
@@ -2914,10 +2891,10 @@
                                 <w:position w:val="-12"/>
                               </w:rPr>
                               <w:object w:dxaOrig="1579" w:dyaOrig="400" w14:anchorId="36F13ED2">
-                                <v:shape id="_x0000_i1126" type="#_x0000_t75" style="width:78.6pt;height:20.4pt" o:ole="">
+                                <v:shape id="_x0000_i1066" type="#_x0000_t75" style="width:78.45pt;height:20.4pt" o:ole="">
                                   <v:imagedata r:id="rId85" o:title=""/>
                                 </v:shape>
-                                <o:OLEObject Type="Embed" ProgID="Equation.DSMT4" ShapeID="_x0000_i1126" DrawAspect="Content" ObjectID="_1679229112" r:id="rId86"/>
+                                <o:OLEObject Type="Embed" ProgID="Equation.DSMT4" ShapeID="_x0000_i1066" DrawAspect="Content" ObjectID="_1684871800" r:id="rId86"/>
                               </w:object>
                             </w:r>
                           </w:p>
@@ -2952,10 +2929,10 @@
                           <w:position w:val="-12"/>
                         </w:rPr>
                         <w:object w:dxaOrig="1579" w:dyaOrig="400" w14:anchorId="36F13ED2">
-                          <v:shape id="_x0000_i1126" type="#_x0000_t75" style="width:78.6pt;height:20.4pt" o:ole="">
+                          <v:shape id="_x0000_i1066" type="#_x0000_t75" style="width:78.45pt;height:20.4pt" o:ole="">
                             <v:imagedata r:id="rId85" o:title=""/>
                           </v:shape>
-                          <o:OLEObject Type="Embed" ProgID="Equation.DSMT4" ShapeID="_x0000_i1126" DrawAspect="Content" ObjectID="_1679229112" r:id="rId87"/>
+                          <o:OLEObject Type="Embed" ProgID="Equation.DSMT4" ShapeID="_x0000_i1066" DrawAspect="Content" ObjectID="_1684871800" r:id="rId87"/>
                         </w:object>
                       </w:r>
                     </w:p>
@@ -3018,10 +2995,10 @@
                                 <w:position w:val="-6"/>
                               </w:rPr>
                               <w:object w:dxaOrig="820" w:dyaOrig="279" w14:anchorId="282F5CF1">
-                                <v:shape id="_x0000_i1127" type="#_x0000_t75" style="width:41.4pt;height:14.4pt" o:ole="">
+                                <v:shape id="_x0000_i1068" type="#_x0000_t75" style="width:41.35pt;height:14.5pt" o:ole="">
                                   <v:imagedata r:id="rId88" o:title=""/>
                                 </v:shape>
-                                <o:OLEObject Type="Embed" ProgID="Equation.DSMT4" ShapeID="_x0000_i1127" DrawAspect="Content" ObjectID="_1679229113" r:id="rId89"/>
+                                <o:OLEObject Type="Embed" ProgID="Equation.DSMT4" ShapeID="_x0000_i1068" DrawAspect="Content" ObjectID="_1684871801" r:id="rId89"/>
                               </w:object>
                             </w:r>
                           </w:p>
@@ -3056,10 +3033,10 @@
                           <w:position w:val="-6"/>
                         </w:rPr>
                         <w:object w:dxaOrig="820" w:dyaOrig="279" w14:anchorId="282F5CF1">
-                          <v:shape id="_x0000_i1127" type="#_x0000_t75" style="width:41.4pt;height:14.4pt" o:ole="">
+                          <v:shape id="_x0000_i1068" type="#_x0000_t75" style="width:41.35pt;height:14.5pt" o:ole="">
                             <v:imagedata r:id="rId88" o:title=""/>
                           </v:shape>
-                          <o:OLEObject Type="Embed" ProgID="Equation.DSMT4" ShapeID="_x0000_i1127" DrawAspect="Content" ObjectID="_1679229113" r:id="rId90"/>
+                          <o:OLEObject Type="Embed" ProgID="Equation.DSMT4" ShapeID="_x0000_i1068" DrawAspect="Content" ObjectID="_1684871801" r:id="rId90"/>
                         </w:object>
                       </w:r>
                     </w:p>
@@ -3122,10 +3099,10 @@
                                 <w:position w:val="-12"/>
                               </w:rPr>
                               <w:object w:dxaOrig="960" w:dyaOrig="360" w14:anchorId="35741320">
-                                <v:shape id="_x0000_i1128" type="#_x0000_t75" style="width:48pt;height:18pt" o:ole="">
+                                <v:shape id="_x0000_i1070" type="#_x0000_t75" style="width:47.8pt;height:18.25pt" o:ole="">
                                   <v:imagedata r:id="rId91" o:title=""/>
                                 </v:shape>
-                                <o:OLEObject Type="Embed" ProgID="Equation.DSMT4" ShapeID="_x0000_i1128" DrawAspect="Content" ObjectID="_1679229114" r:id="rId92"/>
+                                <o:OLEObject Type="Embed" ProgID="Equation.DSMT4" ShapeID="_x0000_i1070" DrawAspect="Content" ObjectID="_1684871802" r:id="rId92"/>
                               </w:object>
                             </w:r>
                           </w:p>
@@ -3163,10 +3140,10 @@
                           <w:position w:val="-12"/>
                         </w:rPr>
                         <w:object w:dxaOrig="960" w:dyaOrig="360" w14:anchorId="35741320">
-                          <v:shape id="_x0000_i1128" type="#_x0000_t75" style="width:48pt;height:18pt" o:ole="">
+                          <v:shape id="_x0000_i1070" type="#_x0000_t75" style="width:47.8pt;height:18.25pt" o:ole="">
                             <v:imagedata r:id="rId91" o:title=""/>
                           </v:shape>
-                          <o:OLEObject Type="Embed" ProgID="Equation.DSMT4" ShapeID="_x0000_i1128" DrawAspect="Content" ObjectID="_1679229114" r:id="rId93"/>
+                          <o:OLEObject Type="Embed" ProgID="Equation.DSMT4" ShapeID="_x0000_i1070" DrawAspect="Content" ObjectID="_1684871802" r:id="rId93"/>
                         </w:object>
                       </w:r>
                     </w:p>
@@ -3261,10 +3238,10 @@
           <w:u w:val="single"/>
         </w:rPr>
         <w:object w:dxaOrig="580" w:dyaOrig="320" w14:anchorId="2E7CFB41">
-          <v:shape id="_x0000_i1063" type="#_x0000_t75" style="width:28.8pt;height:15.6pt" o:ole="">
+          <v:shape id="_x0000_i1071" type="#_x0000_t75" style="width:29pt;height:15.6pt" o:ole="">
             <v:imagedata r:id="rId94" o:title=""/>
           </v:shape>
-          <o:OLEObject Type="Embed" ProgID="Equation.DSMT4" ShapeID="_x0000_i1063" DrawAspect="Content" ObjectID="_1679229049" r:id="rId95"/>
+          <o:OLEObject Type="Embed" ProgID="Equation.DSMT4" ShapeID="_x0000_i1071" DrawAspect="Content" ObjectID="_1684871737" r:id="rId95"/>
         </w:object>
       </w:r>
       <w:r>
@@ -3294,10 +3271,10 @@
           <w:position w:val="-12"/>
         </w:rPr>
         <w:object w:dxaOrig="1579" w:dyaOrig="400" w14:anchorId="0BBFB5D2">
-          <v:shape id="_x0000_i1064" type="#_x0000_t75" style="width:78.6pt;height:20.4pt" o:ole="">
+          <v:shape id="_x0000_i1072" type="#_x0000_t75" style="width:78.45pt;height:20.4pt" o:ole="">
             <v:imagedata r:id="rId88" o:title=""/>
           </v:shape>
-          <o:OLEObject Type="Embed" ProgID="Equation.DSMT4" ShapeID="_x0000_i1064" DrawAspect="Content" ObjectID="_1679229050" r:id="rId96"/>
+          <o:OLEObject Type="Embed" ProgID="Equation.DSMT4" ShapeID="_x0000_i1072" DrawAspect="Content" ObjectID="_1684871738" r:id="rId96"/>
         </w:object>
       </w:r>
     </w:p>
@@ -3407,7 +3384,7 @@
     </w:p>
     <w:p>
       <w:pPr>
-        <w:pStyle w:val="oancuaDanhsach"/>
+        <w:pStyle w:val="ListParagraph"/>
         <w:numPr>
           <w:ilvl w:val="0"/>
           <w:numId w:val="1"/>
@@ -3428,10 +3405,10 @@
           <w:szCs w:val="26"/>
         </w:rPr>
         <w:object w:dxaOrig="639" w:dyaOrig="360" w14:anchorId="54AEFE86">
-          <v:shape id="_x0000_i1065" type="#_x0000_t75" style="width:32.4pt;height:18pt" o:ole="">
+          <v:shape id="_x0000_i1073" type="#_x0000_t75" style="width:32.25pt;height:18.25pt" o:ole="">
             <v:imagedata r:id="rId5" o:title=""/>
           </v:shape>
-          <o:OLEObject Type="Embed" ProgID="Equation.DSMT4" ShapeID="_x0000_i1065" DrawAspect="Content" ObjectID="_1679229051" r:id="rId97"/>
+          <o:OLEObject Type="Embed" ProgID="Equation.DSMT4" ShapeID="_x0000_i1073" DrawAspect="Content" ObjectID="_1684871739" r:id="rId97"/>
         </w:object>
       </w:r>
       <w:r>
@@ -3493,10 +3470,10 @@
           <w:position w:val="-10"/>
         </w:rPr>
         <w:object w:dxaOrig="220" w:dyaOrig="279" w14:anchorId="58672E39">
-          <v:shape id="_x0000_i1066" type="#_x0000_t75" style="width:11.4pt;height:13.2pt" o:ole="">
+          <v:shape id="_x0000_i1074" type="#_x0000_t75" style="width:11.3pt;height:13.45pt" o:ole="">
             <v:imagedata r:id="rId45" o:title=""/>
           </v:shape>
-          <o:OLEObject Type="Embed" ProgID="Equation.DSMT4" ShapeID="_x0000_i1066" DrawAspect="Content" ObjectID="_1679229052" r:id="rId98"/>
+          <o:OLEObject Type="Embed" ProgID="Equation.DSMT4" ShapeID="_x0000_i1074" DrawAspect="Content" ObjectID="_1684871740" r:id="rId98"/>
         </w:object>
       </w:r>
       <w:r>
@@ -3535,10 +3512,10 @@
           <w:position w:val="-32"/>
         </w:rPr>
         <w:object w:dxaOrig="2520" w:dyaOrig="1020" w14:anchorId="09652EDB">
-          <v:shape id="_x0000_i1067" type="#_x0000_t75" style="width:126pt;height:51pt" o:ole="">
+          <v:shape id="_x0000_i1075" type="#_x0000_t75" style="width:126.25pt;height:51.05pt" o:ole="">
             <v:imagedata r:id="rId99" o:title=""/>
           </v:shape>
-          <o:OLEObject Type="Embed" ProgID="Equation.DSMT4" ShapeID="_x0000_i1067" DrawAspect="Content" ObjectID="_1679229053" r:id="rId100"/>
+          <o:OLEObject Type="Embed" ProgID="Equation.DSMT4" ShapeID="_x0000_i1075" DrawAspect="Content" ObjectID="_1684871741" r:id="rId100"/>
         </w:object>
       </w:r>
     </w:p>
@@ -3568,7 +3545,7 @@
     </w:p>
     <w:tbl>
       <w:tblPr>
-        <w:tblStyle w:val="LiBang"/>
+        <w:tblStyle w:val="TableGrid"/>
         <w:tblW w:w="0" w:type="auto"/>
         <w:tblInd w:w="720" w:type="dxa"/>
         <w:tblLook w:val="04A0" w:firstRow="1" w:lastRow="0" w:firstColumn="1" w:lastColumn="0" w:noHBand="0" w:noVBand="1"/>
@@ -3594,10 +3571,10 @@
                 <w:position w:val="-26"/>
               </w:rPr>
               <w:object w:dxaOrig="780" w:dyaOrig="680" w14:anchorId="09C33B7D">
-                <v:shape id="_x0000_i1068" type="#_x0000_t75" style="width:39pt;height:33.6pt" o:ole="">
+                <v:shape id="_x0000_i1076" type="#_x0000_t75" style="width:39.2pt;height:33.85pt" o:ole="">
                   <v:imagedata r:id="rId15" o:title=""/>
                 </v:shape>
-                <o:OLEObject Type="Embed" ProgID="Equation.DSMT4" ShapeID="_x0000_i1068" DrawAspect="Content" ObjectID="_1679229054" r:id="rId101"/>
+                <o:OLEObject Type="Embed" ProgID="Equation.DSMT4" ShapeID="_x0000_i1076" DrawAspect="Content" ObjectID="_1684871742" r:id="rId101"/>
               </w:object>
             </w:r>
           </w:p>
@@ -3669,10 +3646,10 @@
                 <w:position w:val="-12"/>
               </w:rPr>
               <w:object w:dxaOrig="460" w:dyaOrig="360" w14:anchorId="21CDD92B">
-                <v:shape id="_x0000_i1069" type="#_x0000_t75" style="width:22.8pt;height:18pt" o:ole="">
+                <v:shape id="_x0000_i1077" type="#_x0000_t75" style="width:22.55pt;height:18.25pt" o:ole="">
                   <v:imagedata r:id="rId17" o:title=""/>
                 </v:shape>
-                <o:OLEObject Type="Embed" ProgID="Equation.DSMT4" ShapeID="_x0000_i1069" DrawAspect="Content" ObjectID="_1679229055" r:id="rId102"/>
+                <o:OLEObject Type="Embed" ProgID="Equation.DSMT4" ShapeID="_x0000_i1077" DrawAspect="Content" ObjectID="_1684871743" r:id="rId102"/>
               </w:object>
             </w:r>
           </w:p>
@@ -3741,10 +3718,10 @@
           <w:position w:val="-32"/>
         </w:rPr>
         <w:object w:dxaOrig="1880" w:dyaOrig="740" w14:anchorId="71110748">
-          <v:shape id="_x0000_i1070" type="#_x0000_t75" style="width:93.6pt;height:36.6pt" o:ole="">
+          <v:shape id="_x0000_i1078" type="#_x0000_t75" style="width:93.5pt;height:36.55pt" o:ole="">
             <v:imagedata r:id="rId103" o:title=""/>
           </v:shape>
-          <o:OLEObject Type="Embed" ProgID="Equation.DSMT4" ShapeID="_x0000_i1070" DrawAspect="Content" ObjectID="_1679229056" r:id="rId104"/>
+          <o:OLEObject Type="Embed" ProgID="Equation.DSMT4" ShapeID="_x0000_i1078" DrawAspect="Content" ObjectID="_1684871744" r:id="rId104"/>
         </w:object>
       </w:r>
     </w:p>
@@ -3792,10 +3769,10 @@
           <w:position w:val="-12"/>
         </w:rPr>
         <w:object w:dxaOrig="960" w:dyaOrig="360" w14:anchorId="35514BFE">
-          <v:shape id="_x0000_i1071" type="#_x0000_t75" style="width:48pt;height:18pt" o:ole="">
+          <v:shape id="_x0000_i1079" type="#_x0000_t75" style="width:47.8pt;height:18.25pt" o:ole="">
             <v:imagedata r:id="rId91" o:title=""/>
           </v:shape>
-          <o:OLEObject Type="Embed" ProgID="Equation.DSMT4" ShapeID="_x0000_i1071" DrawAspect="Content" ObjectID="_1679229057" r:id="rId105"/>
+          <o:OLEObject Type="Embed" ProgID="Equation.DSMT4" ShapeID="_x0000_i1079" DrawAspect="Content" ObjectID="_1684871745" r:id="rId105"/>
         </w:object>
       </w:r>
     </w:p>
@@ -3892,7 +3869,7 @@
     </w:p>
     <w:p>
       <w:pPr>
-        <w:pStyle w:val="oancuaDanhsach"/>
+        <w:pStyle w:val="ListParagraph"/>
         <w:numPr>
           <w:ilvl w:val="0"/>
           <w:numId w:val="1"/>
@@ -3913,10 +3890,10 @@
           <w:szCs w:val="26"/>
         </w:rPr>
         <w:object w:dxaOrig="639" w:dyaOrig="360" w14:anchorId="0ADD2C6A">
-          <v:shape id="_x0000_i1072" type="#_x0000_t75" style="width:32.4pt;height:18pt" o:ole="">
+          <v:shape id="_x0000_i1080" type="#_x0000_t75" style="width:32.25pt;height:18.25pt" o:ole="">
             <v:imagedata r:id="rId5" o:title=""/>
           </v:shape>
-          <o:OLEObject Type="Embed" ProgID="Equation.DSMT4" ShapeID="_x0000_i1072" DrawAspect="Content" ObjectID="_1679229058" r:id="rId106"/>
+          <o:OLEObject Type="Embed" ProgID="Equation.DSMT4" ShapeID="_x0000_i1080" DrawAspect="Content" ObjectID="_1684871746" r:id="rId106"/>
         </w:object>
       </w:r>
       <w:r>
@@ -3960,10 +3937,10 @@
           <w:position w:val="-10"/>
         </w:rPr>
         <w:object w:dxaOrig="220" w:dyaOrig="279" w14:anchorId="61FD8984">
-          <v:shape id="_x0000_i1073" type="#_x0000_t75" style="width:11.4pt;height:13.2pt" o:ole="">
+          <v:shape id="_x0000_i1081" type="#_x0000_t75" style="width:11.3pt;height:13.45pt" o:ole="">
             <v:imagedata r:id="rId45" o:title=""/>
           </v:shape>
-          <o:OLEObject Type="Embed" ProgID="Equation.DSMT4" ShapeID="_x0000_i1073" DrawAspect="Content" ObjectID="_1679229059" r:id="rId107"/>
+          <o:OLEObject Type="Embed" ProgID="Equation.DSMT4" ShapeID="_x0000_i1081" DrawAspect="Content" ObjectID="_1684871747" r:id="rId107"/>
         </w:object>
       </w:r>
       <w:r>
@@ -4003,10 +3980,10 @@
           <w:position w:val="-32"/>
         </w:rPr>
         <w:object w:dxaOrig="3200" w:dyaOrig="1020" w14:anchorId="569170D5">
-          <v:shape id="_x0000_i1074" type="#_x0000_t75" style="width:160.2pt;height:51pt" o:ole="">
+          <v:shape id="_x0000_i1082" type="#_x0000_t75" style="width:160.1pt;height:51.05pt" o:ole="">
             <v:imagedata r:id="rId108" o:title=""/>
           </v:shape>
-          <o:OLEObject Type="Embed" ProgID="Equation.DSMT4" ShapeID="_x0000_i1074" DrawAspect="Content" ObjectID="_1679229060" r:id="rId109"/>
+          <o:OLEObject Type="Embed" ProgID="Equation.DSMT4" ShapeID="_x0000_i1082" DrawAspect="Content" ObjectID="_1684871748" r:id="rId109"/>
         </w:object>
       </w:r>
     </w:p>
@@ -4022,10 +3999,10 @@
           <w:position w:val="-32"/>
         </w:rPr>
         <w:object w:dxaOrig="4060" w:dyaOrig="820" w14:anchorId="24A27A17">
-          <v:shape id="_x0000_i1075" type="#_x0000_t75" style="width:202.8pt;height:41.4pt" o:ole="">
+          <v:shape id="_x0000_i1083" type="#_x0000_t75" style="width:202.55pt;height:41.35pt" o:ole="">
             <v:imagedata r:id="rId110" o:title=""/>
           </v:shape>
-          <o:OLEObject Type="Embed" ProgID="Equation.DSMT4" ShapeID="_x0000_i1075" DrawAspect="Content" ObjectID="_1679229061" r:id="rId111"/>
+          <o:OLEObject Type="Embed" ProgID="Equation.DSMT4" ShapeID="_x0000_i1083" DrawAspect="Content" ObjectID="_1684871749" r:id="rId111"/>
         </w:object>
       </w:r>
       <w:r>
@@ -4036,10 +4013,10 @@
           <w:position w:val="-32"/>
         </w:rPr>
         <w:object w:dxaOrig="3260" w:dyaOrig="760" w14:anchorId="08328E9D">
-          <v:shape id="_x0000_i1076" type="#_x0000_t75" style="width:162.6pt;height:38.4pt" o:ole="">
+          <v:shape id="_x0000_i1084" type="#_x0000_t75" style="width:162.8pt;height:38.7pt" o:ole="">
             <v:imagedata r:id="rId112" o:title=""/>
           </v:shape>
-          <o:OLEObject Type="Embed" ProgID="Equation.DSMT4" ShapeID="_x0000_i1076" DrawAspect="Content" ObjectID="_1679229062" r:id="rId113"/>
+          <o:OLEObject Type="Embed" ProgID="Equation.DSMT4" ShapeID="_x0000_i1084" DrawAspect="Content" ObjectID="_1684871750" r:id="rId113"/>
         </w:object>
       </w:r>
     </w:p>
@@ -4087,7 +4064,7 @@
     </w:p>
     <w:tbl>
       <w:tblPr>
-        <w:tblStyle w:val="LiBang"/>
+        <w:tblStyle w:val="TableGrid"/>
         <w:tblW w:w="0" w:type="auto"/>
         <w:tblInd w:w="720" w:type="dxa"/>
         <w:tblLook w:val="04A0" w:firstRow="1" w:lastRow="0" w:firstColumn="1" w:lastColumn="0" w:noHBand="0" w:noVBand="1"/>
@@ -4113,10 +4090,10 @@
                 <w:position w:val="-26"/>
               </w:rPr>
               <w:object w:dxaOrig="780" w:dyaOrig="680" w14:anchorId="1695D0BD">
-                <v:shape id="_x0000_i1077" type="#_x0000_t75" style="width:39pt;height:33.6pt" o:ole="">
+                <v:shape id="_x0000_i1085" type="#_x0000_t75" style="width:39.2pt;height:33.85pt" o:ole="">
                   <v:imagedata r:id="rId15" o:title=""/>
                 </v:shape>
-                <o:OLEObject Type="Embed" ProgID="Equation.DSMT4" ShapeID="_x0000_i1077" DrawAspect="Content" ObjectID="_1679229063" r:id="rId114"/>
+                <o:OLEObject Type="Embed" ProgID="Equation.DSMT4" ShapeID="_x0000_i1085" DrawAspect="Content" ObjectID="_1684871751" r:id="rId114"/>
               </w:object>
             </w:r>
           </w:p>
@@ -4188,10 +4165,10 @@
                 <w:position w:val="-12"/>
               </w:rPr>
               <w:object w:dxaOrig="460" w:dyaOrig="360" w14:anchorId="0C75A2E1">
-                <v:shape id="_x0000_i1078" type="#_x0000_t75" style="width:22.8pt;height:18pt" o:ole="">
+                <v:shape id="_x0000_i1086" type="#_x0000_t75" style="width:22.55pt;height:18.25pt" o:ole="">
                   <v:imagedata r:id="rId17" o:title=""/>
                 </v:shape>
-                <o:OLEObject Type="Embed" ProgID="Equation.DSMT4" ShapeID="_x0000_i1078" DrawAspect="Content" ObjectID="_1679229064" r:id="rId115"/>
+                <o:OLEObject Type="Embed" ProgID="Equation.DSMT4" ShapeID="_x0000_i1086" DrawAspect="Content" ObjectID="_1684871752" r:id="rId115"/>
               </w:object>
             </w:r>
           </w:p>
@@ -4260,10 +4237,10 @@
           <w:position w:val="-32"/>
         </w:rPr>
         <w:object w:dxaOrig="1880" w:dyaOrig="740" w14:anchorId="17F63867">
-          <v:shape id="_x0000_i1079" type="#_x0000_t75" style="width:93.6pt;height:36.6pt" o:ole="">
+          <v:shape id="_x0000_i1087" type="#_x0000_t75" style="width:93.5pt;height:36.55pt" o:ole="">
             <v:imagedata r:id="rId103" o:title=""/>
           </v:shape>
-          <o:OLEObject Type="Embed" ProgID="Equation.DSMT4" ShapeID="_x0000_i1079" DrawAspect="Content" ObjectID="_1679229065" r:id="rId116"/>
+          <o:OLEObject Type="Embed" ProgID="Equation.DSMT4" ShapeID="_x0000_i1087" DrawAspect="Content" ObjectID="_1684871753" r:id="rId116"/>
         </w:object>
       </w:r>
     </w:p>
@@ -4335,10 +4312,10 @@
           <w:position w:val="-6"/>
         </w:rPr>
         <w:object w:dxaOrig="820" w:dyaOrig="279" w14:anchorId="5BDE96C4">
-          <v:shape id="_x0000_i1080" type="#_x0000_t75" style="width:41.4pt;height:14.4pt" o:ole="">
+          <v:shape id="_x0000_i1088" type="#_x0000_t75" style="width:41.35pt;height:14.5pt" o:ole="">
             <v:imagedata r:id="rId91" o:title=""/>
           </v:shape>
-          <o:OLEObject Type="Embed" ProgID="Equation.DSMT4" ShapeID="_x0000_i1080" DrawAspect="Content" ObjectID="_1679229066" r:id="rId117"/>
+          <o:OLEObject Type="Embed" ProgID="Equation.DSMT4" ShapeID="_x0000_i1088" DrawAspect="Content" ObjectID="_1684871754" r:id="rId117"/>
         </w:object>
       </w:r>
     </w:p>
@@ -4411,7 +4388,7 @@
     </w:p>
     <w:p>
       <w:pPr>
-        <w:pStyle w:val="oancuaDanhsach"/>
+        <w:pStyle w:val="ListParagraph"/>
         <w:numPr>
           <w:ilvl w:val="0"/>
           <w:numId w:val="1"/>
@@ -4432,10 +4409,10 @@
           <w:szCs w:val="26"/>
         </w:rPr>
         <w:object w:dxaOrig="639" w:dyaOrig="360" w14:anchorId="054AC4C2">
-          <v:shape id="_x0000_i1081" type="#_x0000_t75" style="width:32.4pt;height:18pt" o:ole="">
+          <v:shape id="_x0000_i1089" type="#_x0000_t75" style="width:32.25pt;height:18.25pt" o:ole="">
             <v:imagedata r:id="rId5" o:title=""/>
           </v:shape>
-          <o:OLEObject Type="Embed" ProgID="Equation.DSMT4" ShapeID="_x0000_i1081" DrawAspect="Content" ObjectID="_1679229067" r:id="rId118"/>
+          <o:OLEObject Type="Embed" ProgID="Equation.DSMT4" ShapeID="_x0000_i1089" DrawAspect="Content" ObjectID="_1684871755" r:id="rId118"/>
         </w:object>
       </w:r>
       <w:r>
@@ -4497,10 +4474,10 @@
           <w:position w:val="-10"/>
         </w:rPr>
         <w:object w:dxaOrig="220" w:dyaOrig="279" w14:anchorId="206AFB01">
-          <v:shape id="_x0000_i1082" type="#_x0000_t75" style="width:11.4pt;height:13.2pt" o:ole="">
+          <v:shape id="_x0000_i1090" type="#_x0000_t75" style="width:11.3pt;height:13.45pt" o:ole="">
             <v:imagedata r:id="rId45" o:title=""/>
           </v:shape>
-          <o:OLEObject Type="Embed" ProgID="Equation.DSMT4" ShapeID="_x0000_i1082" DrawAspect="Content" ObjectID="_1679229068" r:id="rId119"/>
+          <o:OLEObject Type="Embed" ProgID="Equation.DSMT4" ShapeID="_x0000_i1090" DrawAspect="Content" ObjectID="_1684871756" r:id="rId119"/>
         </w:object>
       </w:r>
       <w:r>
@@ -4540,10 +4517,10 @@
           <w:position w:val="-32"/>
         </w:rPr>
         <w:object w:dxaOrig="2200" w:dyaOrig="760" w14:anchorId="432C1581">
-          <v:shape id="_x0000_i1083" type="#_x0000_t75" style="width:110.4pt;height:38.4pt" o:ole="">
+          <v:shape id="_x0000_i1091" type="#_x0000_t75" style="width:110.7pt;height:38.7pt" o:ole="">
             <v:imagedata r:id="rId120" o:title=""/>
           </v:shape>
-          <o:OLEObject Type="Embed" ProgID="Equation.DSMT4" ShapeID="_x0000_i1083" DrawAspect="Content" ObjectID="_1679229069" r:id="rId121"/>
+          <o:OLEObject Type="Embed" ProgID="Equation.DSMT4" ShapeID="_x0000_i1091" DrawAspect="Content" ObjectID="_1684871757" r:id="rId121"/>
         </w:object>
       </w:r>
       <w:r>
@@ -4554,10 +4531,10 @@
           <w:position w:val="-26"/>
         </w:rPr>
         <w:object w:dxaOrig="1719" w:dyaOrig="680" w14:anchorId="0D41BBED">
-          <v:shape id="_x0000_i1084" type="#_x0000_t75" style="width:85.8pt;height:33.6pt" o:ole="">
+          <v:shape id="_x0000_i1092" type="#_x0000_t75" style="width:85.95pt;height:33.85pt" o:ole="">
             <v:imagedata r:id="rId122" o:title=""/>
           </v:shape>
-          <o:OLEObject Type="Embed" ProgID="Equation.DSMT4" ShapeID="_x0000_i1084" DrawAspect="Content" ObjectID="_1679229070" r:id="rId123"/>
+          <o:OLEObject Type="Embed" ProgID="Equation.DSMT4" ShapeID="_x0000_i1092" DrawAspect="Content" ObjectID="_1684871758" r:id="rId123"/>
         </w:object>
       </w:r>
     </w:p>
@@ -4587,7 +4564,7 @@
     </w:p>
     <w:tbl>
       <w:tblPr>
-        <w:tblStyle w:val="LiBang"/>
+        <w:tblStyle w:val="TableGrid"/>
         <w:tblW w:w="0" w:type="auto"/>
         <w:tblInd w:w="720" w:type="dxa"/>
         <w:tblLook w:val="04A0" w:firstRow="1" w:lastRow="0" w:firstColumn="1" w:lastColumn="0" w:noHBand="0" w:noVBand="1"/>
@@ -4613,10 +4590,10 @@
                 <w:position w:val="-26"/>
               </w:rPr>
               <w:object w:dxaOrig="780" w:dyaOrig="680" w14:anchorId="2DD32035">
-                <v:shape id="_x0000_i1085" type="#_x0000_t75" style="width:39pt;height:33.6pt" o:ole="">
+                <v:shape id="_x0000_i1093" type="#_x0000_t75" style="width:39.2pt;height:33.85pt" o:ole="">
                   <v:imagedata r:id="rId15" o:title=""/>
                 </v:shape>
-                <o:OLEObject Type="Embed" ProgID="Equation.DSMT4" ShapeID="_x0000_i1085" DrawAspect="Content" ObjectID="_1679229071" r:id="rId124"/>
+                <o:OLEObject Type="Embed" ProgID="Equation.DSMT4" ShapeID="_x0000_i1093" DrawAspect="Content" ObjectID="_1684871759" r:id="rId124"/>
               </w:object>
             </w:r>
           </w:p>
@@ -4688,10 +4665,10 @@
                 <w:position w:val="-12"/>
               </w:rPr>
               <w:object w:dxaOrig="460" w:dyaOrig="360" w14:anchorId="17875212">
-                <v:shape id="_x0000_i1086" type="#_x0000_t75" style="width:22.8pt;height:18pt" o:ole="">
+                <v:shape id="_x0000_i1094" type="#_x0000_t75" style="width:22.55pt;height:18.25pt" o:ole="">
                   <v:imagedata r:id="rId17" o:title=""/>
                 </v:shape>
-                <o:OLEObject Type="Embed" ProgID="Equation.DSMT4" ShapeID="_x0000_i1086" DrawAspect="Content" ObjectID="_1679229072" r:id="rId125"/>
+                <o:OLEObject Type="Embed" ProgID="Equation.DSMT4" ShapeID="_x0000_i1094" DrawAspect="Content" ObjectID="_1684871760" r:id="rId125"/>
               </w:object>
             </w:r>
           </w:p>
@@ -4760,10 +4737,10 @@
           <w:position w:val="-32"/>
         </w:rPr>
         <w:object w:dxaOrig="1820" w:dyaOrig="760" w14:anchorId="3D643496">
-          <v:shape id="_x0000_i1087" type="#_x0000_t75" style="width:90.6pt;height:38.4pt" o:ole="">
+          <v:shape id="_x0000_i1095" type="#_x0000_t75" style="width:90.8pt;height:38.7pt" o:ole="">
             <v:imagedata r:id="rId126" o:title=""/>
           </v:shape>
-          <o:OLEObject Type="Embed" ProgID="Equation.DSMT4" ShapeID="_x0000_i1087" DrawAspect="Content" ObjectID="_1679229073" r:id="rId127"/>
+          <o:OLEObject Type="Embed" ProgID="Equation.DSMT4" ShapeID="_x0000_i1095" DrawAspect="Content" ObjectID="_1684871761" r:id="rId127"/>
         </w:object>
       </w:r>
     </w:p>
@@ -4823,10 +4800,10 @@
           <w:position w:val="-26"/>
         </w:rPr>
         <w:object w:dxaOrig="2240" w:dyaOrig="680" w14:anchorId="4842333C">
-          <v:shape id="_x0000_i1088" type="#_x0000_t75" style="width:111.6pt;height:33.6pt" o:ole="">
+          <v:shape id="_x0000_i1096" type="#_x0000_t75" style="width:111.75pt;height:33.85pt" o:ole="">
             <v:imagedata r:id="rId128" o:title=""/>
           </v:shape>
-          <o:OLEObject Type="Embed" ProgID="Equation.DSMT4" ShapeID="_x0000_i1088" DrawAspect="Content" ObjectID="_1679229074" r:id="rId129"/>
+          <o:OLEObject Type="Embed" ProgID="Equation.DSMT4" ShapeID="_x0000_i1096" DrawAspect="Content" ObjectID="_1684871762" r:id="rId129"/>
         </w:object>
       </w:r>
     </w:p>
@@ -4858,10 +4835,10 @@
           <w:position w:val="-12"/>
         </w:rPr>
         <w:object w:dxaOrig="2000" w:dyaOrig="360" w14:anchorId="2EB46F59">
-          <v:shape id="_x0000_i1089" type="#_x0000_t75" style="width:100.2pt;height:18pt" o:ole="">
+          <v:shape id="_x0000_i1097" type="#_x0000_t75" style="width:99.95pt;height:18.25pt" o:ole="">
             <v:imagedata r:id="rId130" o:title=""/>
           </v:shape>
-          <o:OLEObject Type="Embed" ProgID="Equation.DSMT4" ShapeID="_x0000_i1089" DrawAspect="Content" ObjectID="_1679229075" r:id="rId131"/>
+          <o:OLEObject Type="Embed" ProgID="Equation.DSMT4" ShapeID="_x0000_i1097" DrawAspect="Content" ObjectID="_1684871763" r:id="rId131"/>
         </w:object>
       </w:r>
     </w:p>
@@ -4880,10 +4857,10 @@
           <w:position w:val="-12"/>
         </w:rPr>
         <w:object w:dxaOrig="1560" w:dyaOrig="360" w14:anchorId="5B20680C">
-          <v:shape id="_x0000_i1090" type="#_x0000_t75" style="width:78pt;height:18pt" o:ole="">
+          <v:shape id="_x0000_i1098" type="#_x0000_t75" style="width:77.9pt;height:18.25pt" o:ole="">
             <v:imagedata r:id="rId132" o:title=""/>
           </v:shape>
-          <o:OLEObject Type="Embed" ProgID="Equation.DSMT4" ShapeID="_x0000_i1090" DrawAspect="Content" ObjectID="_1679229076" r:id="rId133"/>
+          <o:OLEObject Type="Embed" ProgID="Equation.DSMT4" ShapeID="_x0000_i1098" DrawAspect="Content" ObjectID="_1684871764" r:id="rId133"/>
         </w:object>
       </w:r>
       <w:r>
@@ -4914,10 +4891,10 @@
           <w:position w:val="-12"/>
         </w:rPr>
         <w:object w:dxaOrig="1560" w:dyaOrig="360" w14:anchorId="05446F7A">
-          <v:shape id="_x0000_i1091" type="#_x0000_t75" style="width:78pt;height:18pt" o:ole="">
+          <v:shape id="_x0000_i1099" type="#_x0000_t75" style="width:77.9pt;height:18.25pt" o:ole="">
             <v:imagedata r:id="rId134" o:title=""/>
           </v:shape>
-          <o:OLEObject Type="Embed" ProgID="Equation.DSMT4" ShapeID="_x0000_i1091" DrawAspect="Content" ObjectID="_1679229077" r:id="rId135"/>
+          <o:OLEObject Type="Embed" ProgID="Equation.DSMT4" ShapeID="_x0000_i1099" DrawAspect="Content" ObjectID="_1684871765" r:id="rId135"/>
         </w:object>
       </w:r>
       <w:r>
@@ -4997,7 +4974,7 @@
     </w:p>
     <w:p>
       <w:pPr>
-        <w:pStyle w:val="oancuaDanhsach"/>
+        <w:pStyle w:val="ListParagraph"/>
         <w:rPr>
           <w:szCs w:val="26"/>
         </w:rPr>
@@ -5055,7 +5032,7 @@
     </w:p>
     <w:p>
       <w:pPr>
-        <w:pStyle w:val="oancuaDanhsach"/>
+        <w:pStyle w:val="ListParagraph"/>
         <w:rPr>
           <w:szCs w:val="26"/>
         </w:rPr>
@@ -5107,7 +5084,7 @@
     </w:p>
     <w:p>
       <w:pPr>
-        <w:pStyle w:val="oancuaDanhsach"/>
+        <w:pStyle w:val="ListParagraph"/>
         <w:rPr>
           <w:szCs w:val="26"/>
         </w:rPr>
@@ -5118,10 +5095,10 @@
           <w:szCs w:val="26"/>
         </w:rPr>
         <w:object w:dxaOrig="320" w:dyaOrig="360" w14:anchorId="2D754A01">
-          <v:shape id="_x0000_i1092" type="#_x0000_t75" style="width:16.2pt;height:18pt" o:ole="">
+          <v:shape id="_x0000_i1100" type="#_x0000_t75" style="width:16.1pt;height:18.25pt" o:ole="">
             <v:imagedata r:id="rId136" o:title=""/>
           </v:shape>
-          <o:OLEObject Type="Embed" ProgID="Equation.DSMT4" ShapeID="_x0000_i1092" DrawAspect="Content" ObjectID="_1679229078" r:id="rId137"/>
+          <o:OLEObject Type="Embed" ProgID="Equation.DSMT4" ShapeID="_x0000_i1100" DrawAspect="Content" ObjectID="_1684871766" r:id="rId137"/>
         </w:object>
       </w:r>
       <w:r>
@@ -5136,10 +5113,10 @@
           <w:szCs w:val="26"/>
         </w:rPr>
         <w:object w:dxaOrig="279" w:dyaOrig="360" w14:anchorId="07A4C210">
-          <v:shape id="_x0000_i1093" type="#_x0000_t75" style="width:13.8pt;height:18pt" o:ole="">
+          <v:shape id="_x0000_i1101" type="#_x0000_t75" style="width:13.95pt;height:18.25pt" o:ole="">
             <v:imagedata r:id="rId138" o:title=""/>
           </v:shape>
-          <o:OLEObject Type="Embed" ProgID="Equation.DSMT4" ShapeID="_x0000_i1093" DrawAspect="Content" ObjectID="_1679229079" r:id="rId139"/>
+          <o:OLEObject Type="Embed" ProgID="Equation.DSMT4" ShapeID="_x0000_i1101" DrawAspect="Content" ObjectID="_1684871767" r:id="rId139"/>
         </w:object>
       </w:r>
       <w:r>
@@ -5177,10 +5154,10 @@
           <w:position w:val="-30"/>
         </w:rPr>
         <w:object w:dxaOrig="3200" w:dyaOrig="720" w14:anchorId="56B58E0B">
-          <v:shape id="_x0000_i1094" type="#_x0000_t75" style="width:160.2pt;height:36pt" o:ole="">
+          <v:shape id="_x0000_i1102" type="#_x0000_t75" style="width:160.1pt;height:36pt" o:ole="">
             <v:imagedata r:id="rId140" o:title=""/>
           </v:shape>
-          <o:OLEObject Type="Embed" ProgID="Equation.DSMT4" ShapeID="_x0000_i1094" DrawAspect="Content" ObjectID="_1679229080" r:id="rId141"/>
+          <o:OLEObject Type="Embed" ProgID="Equation.DSMT4" ShapeID="_x0000_i1102" DrawAspect="Content" ObjectID="_1684871768" r:id="rId141"/>
         </w:object>
       </w:r>
       <w:r>
@@ -5199,10 +5176,10 @@
           <w:position w:val="-26"/>
         </w:rPr>
         <w:object w:dxaOrig="2580" w:dyaOrig="680" w14:anchorId="0E17189C">
-          <v:shape id="_x0000_i1095" type="#_x0000_t75" style="width:129pt;height:33.6pt" o:ole="">
+          <v:shape id="_x0000_i1103" type="#_x0000_t75" style="width:128.95pt;height:33.85pt" o:ole="">
             <v:imagedata r:id="rId142" o:title=""/>
           </v:shape>
-          <o:OLEObject Type="Embed" ProgID="Equation.DSMT4" ShapeID="_x0000_i1095" DrawAspect="Content" ObjectID="_1679229081" r:id="rId143"/>
+          <o:OLEObject Type="Embed" ProgID="Equation.DSMT4" ShapeID="_x0000_i1103" DrawAspect="Content" ObjectID="_1684871769" r:id="rId143"/>
         </w:object>
       </w:r>
     </w:p>
@@ -5218,10 +5195,10 @@
           <w:position w:val="-30"/>
         </w:rPr>
         <w:object w:dxaOrig="3200" w:dyaOrig="740" w14:anchorId="2717DFA1">
-          <v:shape id="_x0000_i1096" type="#_x0000_t75" style="width:160.2pt;height:37.2pt" o:ole="">
+          <v:shape id="_x0000_i1104" type="#_x0000_t75" style="width:160.1pt;height:37.05pt" o:ole="">
             <v:imagedata r:id="rId144" o:title=""/>
           </v:shape>
-          <o:OLEObject Type="Embed" ProgID="Equation.DSMT4" ShapeID="_x0000_i1096" DrawAspect="Content" ObjectID="_1679229082" r:id="rId145"/>
+          <o:OLEObject Type="Embed" ProgID="Equation.DSMT4" ShapeID="_x0000_i1104" DrawAspect="Content" ObjectID="_1684871770" r:id="rId145"/>
         </w:object>
       </w:r>
     </w:p>
@@ -5237,10 +5214,10 @@
           <w:position w:val="-12"/>
         </w:rPr>
         <w:object w:dxaOrig="1640" w:dyaOrig="360" w14:anchorId="59EAFDDA">
-          <v:shape id="_x0000_i1097" type="#_x0000_t75" style="width:82.2pt;height:18pt" o:ole="">
+          <v:shape id="_x0000_i1105" type="#_x0000_t75" style="width:82.2pt;height:18.25pt" o:ole="">
             <v:imagedata r:id="rId146" o:title=""/>
           </v:shape>
-          <o:OLEObject Type="Embed" ProgID="Equation.DSMT4" ShapeID="_x0000_i1097" DrawAspect="Content" ObjectID="_1679229083" r:id="rId147"/>
+          <o:OLEObject Type="Embed" ProgID="Equation.DSMT4" ShapeID="_x0000_i1105" DrawAspect="Content" ObjectID="_1684871771" r:id="rId147"/>
         </w:object>
       </w:r>
       <w:r>
@@ -5264,10 +5241,10 @@
           <w:position w:val="-64"/>
         </w:rPr>
         <w:object w:dxaOrig="1240" w:dyaOrig="1060" w14:anchorId="27197049">
-          <v:shape id="_x0000_i1098" type="#_x0000_t75" style="width:62.4pt;height:53.4pt" o:ole="">
+          <v:shape id="_x0000_i1106" type="#_x0000_t75" style="width:62.35pt;height:53.2pt" o:ole="">
             <v:imagedata r:id="rId47" o:title=""/>
           </v:shape>
-          <o:OLEObject Type="Embed" ProgID="Equation.DSMT4" ShapeID="_x0000_i1098" DrawAspect="Content" ObjectID="_1679229084" r:id="rId148"/>
+          <o:OLEObject Type="Embed" ProgID="Equation.DSMT4" ShapeID="_x0000_i1106" DrawAspect="Content" ObjectID="_1684871772" r:id="rId148"/>
         </w:object>
       </w:r>
       <w:r>
@@ -5278,10 +5255,10 @@
           <w:position w:val="-32"/>
         </w:rPr>
         <w:object w:dxaOrig="1540" w:dyaOrig="740" w14:anchorId="15F55D11">
-          <v:shape id="_x0000_i1099" type="#_x0000_t75" style="width:77.4pt;height:36.6pt" o:ole="">
+          <v:shape id="_x0000_i1107" type="#_x0000_t75" style="width:77.35pt;height:36.55pt" o:ole="">
             <v:imagedata r:id="rId72" o:title=""/>
           </v:shape>
-          <o:OLEObject Type="Embed" ProgID="Equation.DSMT4" ShapeID="_x0000_i1099" DrawAspect="Content" ObjectID="_1679229085" r:id="rId149"/>
+          <o:OLEObject Type="Embed" ProgID="Equation.DSMT4" ShapeID="_x0000_i1107" DrawAspect="Content" ObjectID="_1684871773" r:id="rId149"/>
         </w:object>
       </w:r>
       <w:r>
@@ -5292,10 +5269,10 @@
           <w:position w:val="-26"/>
         </w:rPr>
         <w:object w:dxaOrig="4180" w:dyaOrig="700" w14:anchorId="00FFFFAA">
-          <v:shape id="_x0000_i1100" type="#_x0000_t75" style="width:208.8pt;height:34.8pt" o:ole="">
+          <v:shape id="_x0000_i1108" type="#_x0000_t75" style="width:209pt;height:34.95pt" o:ole="">
             <v:imagedata r:id="rId150" o:title=""/>
           </v:shape>
-          <o:OLEObject Type="Embed" ProgID="Equation.DSMT4" ShapeID="_x0000_i1100" DrawAspect="Content" ObjectID="_1679229086" r:id="rId151"/>
+          <o:OLEObject Type="Embed" ProgID="Equation.DSMT4" ShapeID="_x0000_i1108" DrawAspect="Content" ObjectID="_1684871774" r:id="rId151"/>
         </w:object>
       </w:r>
     </w:p>
@@ -5313,10 +5290,10 @@
           <w:position w:val="-32"/>
         </w:rPr>
         <w:object w:dxaOrig="7140" w:dyaOrig="740" w14:anchorId="77FFCFDB">
-          <v:shape id="_x0000_i1101" type="#_x0000_t75" style="width:382.8pt;height:37.2pt" o:ole="">
+          <v:shape id="_x0000_i1109" type="#_x0000_t75" style="width:382.55pt;height:37.05pt" o:ole="">
             <v:imagedata r:id="rId152" o:title=""/>
           </v:shape>
-          <o:OLEObject Type="Embed" ProgID="Equation.DSMT4" ShapeID="_x0000_i1101" DrawAspect="Content" ObjectID="_1679229087" r:id="rId153"/>
+          <o:OLEObject Type="Embed" ProgID="Equation.DSMT4" ShapeID="_x0000_i1109" DrawAspect="Content" ObjectID="_1684871775" r:id="rId153"/>
         </w:object>
       </w:r>
     </w:p>
@@ -5329,10 +5306,10 @@
           <w:position w:val="-62"/>
         </w:rPr>
         <w:object w:dxaOrig="2400" w:dyaOrig="1040" w14:anchorId="2BD6001E">
-          <v:shape id="_x0000_i1102" type="#_x0000_t75" style="width:120.6pt;height:52.2pt" o:ole="">
+          <v:shape id="_x0000_i1110" type="#_x0000_t75" style="width:120.35pt;height:52.1pt" o:ole="">
             <v:imagedata r:id="rId154" o:title=""/>
           </v:shape>
-          <o:OLEObject Type="Embed" ProgID="Equation.DSMT4" ShapeID="_x0000_i1102" DrawAspect="Content" ObjectID="_1679229088" r:id="rId155"/>
+          <o:OLEObject Type="Embed" ProgID="Equation.DSMT4" ShapeID="_x0000_i1110" DrawAspect="Content" ObjectID="_1684871776" r:id="rId155"/>
         </w:object>
       </w:r>
     </w:p>
@@ -5345,10 +5322,10 @@
           <w:position w:val="-12"/>
         </w:rPr>
         <w:object w:dxaOrig="1980" w:dyaOrig="360" w14:anchorId="4BCF5225">
-          <v:shape id="_x0000_i1103" type="#_x0000_t75" style="width:99pt;height:18pt" o:ole="">
+          <v:shape id="_x0000_i1111" type="#_x0000_t75" style="width:98.85pt;height:18.25pt" o:ole="">
             <v:imagedata r:id="rId78" o:title=""/>
           </v:shape>
-          <o:OLEObject Type="Embed" ProgID="Equation.DSMT4" ShapeID="_x0000_i1103" DrawAspect="Content" ObjectID="_1679229089" r:id="rId156"/>
+          <o:OLEObject Type="Embed" ProgID="Equation.DSMT4" ShapeID="_x0000_i1111" DrawAspect="Content" ObjectID="_1684871777" r:id="rId156"/>
         </w:object>
       </w:r>
       <w:r>
@@ -5373,10 +5350,10 @@
           <w:position w:val="-32"/>
         </w:rPr>
         <w:object w:dxaOrig="3420" w:dyaOrig="740" w14:anchorId="6B8F27B6">
-          <v:shape id="_x0000_i1104" type="#_x0000_t75" style="width:172.2pt;height:36.6pt" o:ole="">
+          <v:shape id="_x0000_i1112" type="#_x0000_t75" style="width:171.95pt;height:36.55pt" o:ole="">
             <v:imagedata r:id="rId157" o:title=""/>
           </v:shape>
-          <o:OLEObject Type="Embed" ProgID="Equation.DSMT4" ShapeID="_x0000_i1104" DrawAspect="Content" ObjectID="_1679229090" r:id="rId158"/>
+          <o:OLEObject Type="Embed" ProgID="Equation.DSMT4" ShapeID="_x0000_i1112" DrawAspect="Content" ObjectID="_1684871778" r:id="rId158"/>
         </w:object>
       </w:r>
       <w:r>
@@ -5392,10 +5369,10 @@
           <w:position w:val="-12"/>
         </w:rPr>
         <w:object w:dxaOrig="2880" w:dyaOrig="360" w14:anchorId="6DF35BE3">
-          <v:shape id="_x0000_i1105" type="#_x0000_t75" style="width:2in;height:18pt" o:ole="">
+          <v:shape id="_x0000_i1113" type="#_x0000_t75" style="width:2in;height:18.25pt" o:ole="">
             <v:imagedata r:id="rId159" o:title=""/>
           </v:shape>
-          <o:OLEObject Type="Embed" ProgID="Equation.DSMT4" ShapeID="_x0000_i1105" DrawAspect="Content" ObjectID="_1679229091" r:id="rId160"/>
+          <o:OLEObject Type="Embed" ProgID="Equation.DSMT4" ShapeID="_x0000_i1113" DrawAspect="Content" ObjectID="_1684871779" r:id="rId160"/>
         </w:object>
       </w:r>
       <w:r>
@@ -5406,10 +5383,10 @@
           <w:position w:val="-12"/>
         </w:rPr>
         <w:object w:dxaOrig="560" w:dyaOrig="360" w14:anchorId="2C190D86">
-          <v:shape id="_x0000_i1106" type="#_x0000_t75" style="width:28.2pt;height:18pt" o:ole="">
+          <v:shape id="_x0000_i1114" type="#_x0000_t75" style="width:27.95pt;height:18.25pt" o:ole="">
             <v:imagedata r:id="rId161" o:title=""/>
           </v:shape>
-          <o:OLEObject Type="Embed" ProgID="Equation.DSMT4" ShapeID="_x0000_i1106" DrawAspect="Content" ObjectID="_1679229092" r:id="rId162"/>
+          <o:OLEObject Type="Embed" ProgID="Equation.DSMT4" ShapeID="_x0000_i1114" DrawAspect="Content" ObjectID="_1684871780" r:id="rId162"/>
         </w:object>
       </w:r>
       <w:r>
@@ -5425,10 +5402,10 @@
           <w:position w:val="-32"/>
         </w:rPr>
         <w:object w:dxaOrig="3200" w:dyaOrig="1020" w14:anchorId="5828A379">
-          <v:shape id="_x0000_i1107" type="#_x0000_t75" style="width:160.2pt;height:51pt" o:ole="">
+          <v:shape id="_x0000_i1115" type="#_x0000_t75" style="width:160.1pt;height:51.05pt" o:ole="">
             <v:imagedata r:id="rId163" o:title=""/>
           </v:shape>
-          <o:OLEObject Type="Embed" ProgID="Equation.DSMT4" ShapeID="_x0000_i1107" DrawAspect="Content" ObjectID="_1679229093" r:id="rId164"/>
+          <o:OLEObject Type="Embed" ProgID="Equation.DSMT4" ShapeID="_x0000_i1115" DrawAspect="Content" ObjectID="_1684871781" r:id="rId164"/>
         </w:object>
       </w:r>
     </w:p>
@@ -5449,10 +5426,10 @@
           <w:position w:val="-32"/>
         </w:rPr>
         <w:object w:dxaOrig="4060" w:dyaOrig="820" w14:anchorId="2A1431F9">
-          <v:shape id="_x0000_i1108" type="#_x0000_t75" style="width:202.8pt;height:41.4pt" o:ole="">
+          <v:shape id="_x0000_i1116" type="#_x0000_t75" style="width:202.55pt;height:41.35pt" o:ole="">
             <v:imagedata r:id="rId110" o:title=""/>
           </v:shape>
-          <o:OLEObject Type="Embed" ProgID="Equation.DSMT4" ShapeID="_x0000_i1108" DrawAspect="Content" ObjectID="_1679229094" r:id="rId165"/>
+          <o:OLEObject Type="Embed" ProgID="Equation.DSMT4" ShapeID="_x0000_i1116" DrawAspect="Content" ObjectID="_1684871782" r:id="rId165"/>
         </w:object>
       </w:r>
       <w:r>
@@ -5463,10 +5440,10 @@
           <w:position w:val="-32"/>
         </w:rPr>
         <w:object w:dxaOrig="3260" w:dyaOrig="760" w14:anchorId="63CDEF34">
-          <v:shape id="_x0000_i1109" type="#_x0000_t75" style="width:162.6pt;height:38.4pt" o:ole="">
+          <v:shape id="_x0000_i1117" type="#_x0000_t75" style="width:162.8pt;height:38.7pt" o:ole="">
             <v:imagedata r:id="rId112" o:title=""/>
           </v:shape>
-          <o:OLEObject Type="Embed" ProgID="Equation.DSMT4" ShapeID="_x0000_i1109" DrawAspect="Content" ObjectID="_1679229095" r:id="rId166"/>
+          <o:OLEObject Type="Embed" ProgID="Equation.DSMT4" ShapeID="_x0000_i1117" DrawAspect="Content" ObjectID="_1684871783" r:id="rId166"/>
         </w:object>
       </w:r>
     </w:p>
@@ -5479,10 +5456,10 @@
           <w:position w:val="-30"/>
         </w:rPr>
         <w:object w:dxaOrig="2700" w:dyaOrig="720" w14:anchorId="6E5E7E3F">
-          <v:shape id="_x0000_i1110" type="#_x0000_t75" style="width:135pt;height:36pt" o:ole="">
+          <v:shape id="_x0000_i1118" type="#_x0000_t75" style="width:134.85pt;height:36pt" o:ole="">
             <v:imagedata r:id="rId167" o:title=""/>
           </v:shape>
-          <o:OLEObject Type="Embed" ProgID="Equation.DSMT4" ShapeID="_x0000_i1110" DrawAspect="Content" ObjectID="_1679229096" r:id="rId168"/>
+          <o:OLEObject Type="Embed" ProgID="Equation.DSMT4" ShapeID="_x0000_i1118" DrawAspect="Content" ObjectID="_1684871784" r:id="rId168"/>
         </w:object>
       </w:r>
       <w:r>
@@ -5493,10 +5470,10 @@
           <w:position w:val="-32"/>
         </w:rPr>
         <w:object w:dxaOrig="2560" w:dyaOrig="740" w14:anchorId="3A1E275B">
-          <v:shape id="_x0000_i1111" type="#_x0000_t75" style="width:127.8pt;height:37.2pt" o:ole="">
+          <v:shape id="_x0000_i1119" type="#_x0000_t75" style="width:127.9pt;height:37.05pt" o:ole="">
             <v:imagedata r:id="rId169" o:title=""/>
           </v:shape>
-          <o:OLEObject Type="Embed" ProgID="Equation.DSMT4" ShapeID="_x0000_i1111" DrawAspect="Content" ObjectID="_1679229097" r:id="rId170"/>
+          <o:OLEObject Type="Embed" ProgID="Equation.DSMT4" ShapeID="_x0000_i1119" DrawAspect="Content" ObjectID="_1684871785" r:id="rId170"/>
         </w:object>
       </w:r>
       <w:r>
@@ -5507,10 +5484,10 @@
           <w:position w:val="-26"/>
         </w:rPr>
         <w:object w:dxaOrig="2340" w:dyaOrig="680" w14:anchorId="31D89A43">
-          <v:shape id="_x0000_i1112" type="#_x0000_t75" style="width:117pt;height:33.6pt" o:ole="">
+          <v:shape id="_x0000_i1120" type="#_x0000_t75" style="width:117.15pt;height:33.85pt" o:ole="">
             <v:imagedata r:id="rId171" o:title=""/>
           </v:shape>
-          <o:OLEObject Type="Embed" ProgID="Equation.DSMT4" ShapeID="_x0000_i1112" DrawAspect="Content" ObjectID="_1679229098" r:id="rId172"/>
+          <o:OLEObject Type="Embed" ProgID="Equation.DSMT4" ShapeID="_x0000_i1120" DrawAspect="Content" ObjectID="_1684871786" r:id="rId172"/>
         </w:object>
       </w:r>
     </w:p>
@@ -5523,10 +5500,10 @@
           <w:position w:val="-34"/>
         </w:rPr>
         <w:object w:dxaOrig="6920" w:dyaOrig="840" w14:anchorId="5DA2CBC3">
-          <v:shape id="_x0000_i1113" type="#_x0000_t75" style="width:346.2pt;height:42pt" o:ole="">
+          <v:shape id="_x0000_i1121" type="#_x0000_t75" style="width:346.55pt;height:41.9pt" o:ole="">
             <v:imagedata r:id="rId173" o:title=""/>
           </v:shape>
-          <o:OLEObject Type="Embed" ProgID="Equation.DSMT4" ShapeID="_x0000_i1113" DrawAspect="Content" ObjectID="_1679229099" r:id="rId174"/>
+          <o:OLEObject Type="Embed" ProgID="Equation.DSMT4" ShapeID="_x0000_i1121" DrawAspect="Content" ObjectID="_1684871787" r:id="rId174"/>
         </w:object>
       </w:r>
       <w:r>
@@ -5542,10 +5519,10 @@
           <w:position w:val="-32"/>
         </w:rPr>
         <w:object w:dxaOrig="8680" w:dyaOrig="1020" w14:anchorId="496FE65C">
-          <v:shape id="_x0000_i1114" type="#_x0000_t75" style="width:375pt;height:51pt" o:ole="">
+          <v:shape id="_x0000_i1122" type="#_x0000_t75" style="width:375.05pt;height:51.05pt" o:ole="">
             <v:imagedata r:id="rId175" o:title=""/>
           </v:shape>
-          <o:OLEObject Type="Embed" ProgID="Equation.DSMT4" ShapeID="_x0000_i1114" DrawAspect="Content" ObjectID="_1679229100" r:id="rId176"/>
+          <o:OLEObject Type="Embed" ProgID="Equation.DSMT4" ShapeID="_x0000_i1122" DrawAspect="Content" ObjectID="_1684871788" r:id="rId176"/>
         </w:object>
       </w:r>
       <w:r>
@@ -5573,10 +5550,10 @@
           <w:position w:val="-10"/>
         </w:rPr>
         <w:object w:dxaOrig="620" w:dyaOrig="320" w14:anchorId="64E52E30">
-          <v:shape id="_x0000_i1115" type="#_x0000_t75" style="width:31.2pt;height:16.2pt" o:ole="">
+          <v:shape id="_x0000_i1123" type="#_x0000_t75" style="width:31.15pt;height:16.1pt" o:ole="">
             <v:imagedata r:id="rId177" o:title=""/>
           </v:shape>
-          <o:OLEObject Type="Embed" ProgID="Equation.DSMT4" ShapeID="_x0000_i1115" DrawAspect="Content" ObjectID="_1679229101" r:id="rId178"/>
+          <o:OLEObject Type="Embed" ProgID="Equation.DSMT4" ShapeID="_x0000_i1123" DrawAspect="Content" ObjectID="_1684871789" r:id="rId178"/>
         </w:object>
       </w:r>
       <w:r>
@@ -5604,10 +5581,10 @@
           <w:position w:val="-26"/>
         </w:rPr>
         <w:object w:dxaOrig="2240" w:dyaOrig="680" w14:anchorId="4729CE50">
-          <v:shape id="_x0000_i1116" type="#_x0000_t75" style="width:111.6pt;height:33.6pt" o:ole="">
+          <v:shape id="_x0000_i1124" type="#_x0000_t75" style="width:111.75pt;height:33.85pt" o:ole="">
             <v:imagedata r:id="rId128" o:title=""/>
           </v:shape>
-          <o:OLEObject Type="Embed" ProgID="Equation.DSMT4" ShapeID="_x0000_i1116" DrawAspect="Content" ObjectID="_1679229102" r:id="rId179"/>
+          <o:OLEObject Type="Embed" ProgID="Equation.DSMT4" ShapeID="_x0000_i1124" DrawAspect="Content" ObjectID="_1684871790" r:id="rId179"/>
         </w:object>
       </w:r>
       <w:r>
@@ -5618,10 +5595,10 @@
           <w:position w:val="-12"/>
         </w:rPr>
         <w:object w:dxaOrig="1900" w:dyaOrig="360" w14:anchorId="29DCBBF7">
-          <v:shape id="_x0000_i1117" type="#_x0000_t75" style="width:94.8pt;height:18pt" o:ole="">
+          <v:shape id="_x0000_i1125" type="#_x0000_t75" style="width:94.55pt;height:18.25pt" o:ole="">
             <v:imagedata r:id="rId180" o:title=""/>
           </v:shape>
-          <o:OLEObject Type="Embed" ProgID="Equation.DSMT4" ShapeID="_x0000_i1117" DrawAspect="Content" ObjectID="_1679229103" r:id="rId181"/>
+          <o:OLEObject Type="Embed" ProgID="Equation.DSMT4" ShapeID="_x0000_i1125" DrawAspect="Content" ObjectID="_1684871791" r:id="rId181"/>
         </w:object>
       </w:r>
     </w:p>
@@ -5722,10 +5699,10 @@
           <w:position w:val="-30"/>
         </w:rPr>
         <w:object w:dxaOrig="3200" w:dyaOrig="720" w14:anchorId="1423B199">
-          <v:shape id="_x0000_i1118" type="#_x0000_t75" style="width:160.2pt;height:36pt" o:ole="">
+          <v:shape id="_x0000_i1126" type="#_x0000_t75" style="width:160.1pt;height:36pt" o:ole="">
             <v:imagedata r:id="rId140" o:title=""/>
           </v:shape>
-          <o:OLEObject Type="Embed" ProgID="Equation.DSMT4" ShapeID="_x0000_i1118" DrawAspect="Content" ObjectID="_1679229104" r:id="rId183"/>
+          <o:OLEObject Type="Embed" ProgID="Equation.DSMT4" ShapeID="_x0000_i1126" DrawAspect="Content" ObjectID="_1684871792" r:id="rId183"/>
         </w:object>
       </w:r>
       <w:r>
@@ -5736,10 +5713,10 @@
           <w:position w:val="-12"/>
         </w:rPr>
         <w:object w:dxaOrig="1320" w:dyaOrig="360" w14:anchorId="3860FD45">
-          <v:shape id="_x0000_i1119" type="#_x0000_t75" style="width:66pt;height:18pt" o:ole="">
+          <v:shape id="_x0000_i1127" type="#_x0000_t75" style="width:66.1pt;height:18.25pt" o:ole="">
             <v:imagedata r:id="rId184" o:title=""/>
           </v:shape>
-          <o:OLEObject Type="Embed" ProgID="Equation.DSMT4" ShapeID="_x0000_i1119" DrawAspect="Content" ObjectID="_1679229105" r:id="rId185"/>
+          <o:OLEObject Type="Embed" ProgID="Equation.DSMT4" ShapeID="_x0000_i1127" DrawAspect="Content" ObjectID="_1684871793" r:id="rId185"/>
         </w:object>
       </w:r>
     </w:p>
@@ -5752,10 +5729,10 @@
           <w:position w:val="-32"/>
         </w:rPr>
         <w:object w:dxaOrig="4760" w:dyaOrig="740" w14:anchorId="7BE10CDD">
-          <v:shape id="_x0000_i1120" type="#_x0000_t75" style="width:238.2pt;height:37.2pt" o:ole="">
+          <v:shape id="_x0000_i1128" type="#_x0000_t75" style="width:238.05pt;height:37.05pt" o:ole="">
             <v:imagedata r:id="rId186" o:title=""/>
           </v:shape>
-          <o:OLEObject Type="Embed" ProgID="Equation.DSMT4" ShapeID="_x0000_i1120" DrawAspect="Content" ObjectID="_1679229106" r:id="rId187"/>
+          <o:OLEObject Type="Embed" ProgID="Equation.DSMT4" ShapeID="_x0000_i1128" DrawAspect="Content" ObjectID="_1684871794" r:id="rId187"/>
         </w:object>
       </w:r>
     </w:p>
@@ -5771,10 +5748,10 @@
           <w:position w:val="-26"/>
         </w:rPr>
         <w:object w:dxaOrig="3260" w:dyaOrig="680" w14:anchorId="03B78176">
-          <v:shape id="_x0000_i1121" type="#_x0000_t75" style="width:162.6pt;height:33.6pt" o:ole="">
+          <v:shape id="_x0000_i1129" type="#_x0000_t75" style="width:162.8pt;height:33.85pt" o:ole="">
             <v:imagedata r:id="rId188" o:title=""/>
           </v:shape>
-          <o:OLEObject Type="Embed" ProgID="Equation.DSMT4" ShapeID="_x0000_i1121" DrawAspect="Content" ObjectID="_1679229107" r:id="rId189"/>
+          <o:OLEObject Type="Embed" ProgID="Equation.DSMT4" ShapeID="_x0000_i1129" DrawAspect="Content" ObjectID="_1684871795" r:id="rId189"/>
         </w:object>
       </w:r>
       <w:r>
@@ -5801,10 +5778,10 @@
           <w:position w:val="-10"/>
         </w:rPr>
         <w:object w:dxaOrig="1800" w:dyaOrig="380" w14:anchorId="31EE330E">
-          <v:shape id="_x0000_i1122" type="#_x0000_t75" style="width:90pt;height:18.6pt" o:ole="">
+          <v:shape id="_x0000_i1130" type="#_x0000_t75" style="width:90.25pt;height:18.8pt" o:ole="">
             <v:imagedata r:id="rId190" o:title=""/>
           </v:shape>
-          <o:OLEObject Type="Embed" ProgID="Equation.DSMT4" ShapeID="_x0000_i1122" DrawAspect="Content" ObjectID="_1679229108" r:id="rId191"/>
+          <o:OLEObject Type="Embed" ProgID="Equation.DSMT4" ShapeID="_x0000_i1130" DrawAspect="Content" ObjectID="_1684871796" r:id="rId191"/>
         </w:object>
       </w:r>
       <w:r>
@@ -5889,10 +5866,10 @@
           <w:position w:val="-26"/>
         </w:rPr>
         <w:object w:dxaOrig="3440" w:dyaOrig="680" w14:anchorId="1A2979DA">
-          <v:shape id="_x0000_i1123" type="#_x0000_t75" style="width:172.2pt;height:33.6pt" o:ole="">
+          <v:shape id="_x0000_i1131" type="#_x0000_t75" style="width:171.95pt;height:33.85pt" o:ole="">
             <v:imagedata r:id="rId193" o:title=""/>
           </v:shape>
-          <o:OLEObject Type="Embed" ProgID="Equation.DSMT4" ShapeID="_x0000_i1123" DrawAspect="Content" ObjectID="_1679229109" r:id="rId194"/>
+          <o:OLEObject Type="Embed" ProgID="Equation.DSMT4" ShapeID="_x0000_i1131" DrawAspect="Content" ObjectID="_1684871797" r:id="rId194"/>
         </w:object>
       </w:r>
       <w:r>
@@ -5916,10 +5893,10 @@
           <w:position w:val="-32"/>
         </w:rPr>
         <w:object w:dxaOrig="4640" w:dyaOrig="740" w14:anchorId="44346AE6">
-          <v:shape id="_x0000_i1124" type="#_x0000_t75" style="width:232.2pt;height:37.2pt" o:ole="">
+          <v:shape id="_x0000_i1132" type="#_x0000_t75" style="width:232.1pt;height:37.05pt" o:ole="">
             <v:imagedata r:id="rId195" o:title=""/>
           </v:shape>
-          <o:OLEObject Type="Embed" ProgID="Equation.DSMT4" ShapeID="_x0000_i1124" DrawAspect="Content" ObjectID="_1679229110" r:id="rId196"/>
+          <o:OLEObject Type="Embed" ProgID="Equation.DSMT4" ShapeID="_x0000_i1132" DrawAspect="Content" ObjectID="_1684871798" r:id="rId196"/>
         </w:object>
       </w:r>
     </w:p>
@@ -6516,6 +6493,7 @@
       <w:r>
         <w:rPr>
           <w:rFonts w:ascii="Segoe UI" w:eastAsia="Times New Roman" w:hAnsi="Segoe UI" w:cs="Segoe UI"/>
+          <w:noProof/>
           <w:color w:val="212529"/>
           <w:sz w:val="24"/>
           <w:lang w:eastAsia="ja-JP"/>
@@ -6560,6 +6538,7 @@
       <w:r>
         <w:rPr>
           <w:rFonts w:ascii="Segoe UI" w:eastAsia="Times New Roman" w:hAnsi="Segoe UI" w:cs="Segoe UI"/>
+          <w:noProof/>
           <w:color w:val="212529"/>
           <w:sz w:val="24"/>
           <w:lang w:eastAsia="ja-JP"/>
@@ -6604,6 +6583,7 @@
       <w:r>
         <w:rPr>
           <w:rFonts w:ascii="Segoe UI" w:eastAsia="Times New Roman" w:hAnsi="Segoe UI" w:cs="Segoe UI"/>
+          <w:noProof/>
           <w:color w:val="212529"/>
           <w:sz w:val="24"/>
           <w:lang w:eastAsia="ja-JP"/>
@@ -6648,6 +6628,7 @@
       <w:r>
         <w:rPr>
           <w:rFonts w:ascii="Segoe UI" w:eastAsia="Times New Roman" w:hAnsi="Segoe UI" w:cs="Segoe UI"/>
+          <w:noProof/>
           <w:color w:val="212529"/>
           <w:sz w:val="24"/>
           <w:lang w:eastAsia="ja-JP"/>
@@ -6692,6 +6673,7 @@
       <w:r>
         <w:rPr>
           <w:rFonts w:ascii="Segoe UI" w:eastAsia="Times New Roman" w:hAnsi="Segoe UI" w:cs="Segoe UI"/>
+          <w:noProof/>
           <w:color w:val="212529"/>
           <w:sz w:val="24"/>
           <w:lang w:eastAsia="ja-JP"/>
@@ -6736,6 +6718,7 @@
       <w:r>
         <w:rPr>
           <w:rFonts w:ascii="Segoe UI" w:eastAsia="Times New Roman" w:hAnsi="Segoe UI" w:cs="Segoe UI"/>
+          <w:noProof/>
           <w:color w:val="212529"/>
           <w:sz w:val="24"/>
           <w:lang w:eastAsia="ja-JP"/>
@@ -6780,6 +6763,7 @@
       <w:r>
         <w:rPr>
           <w:rFonts w:ascii="Segoe UI" w:eastAsia="Times New Roman" w:hAnsi="Segoe UI" w:cs="Segoe UI"/>
+          <w:noProof/>
           <w:color w:val="212529"/>
           <w:sz w:val="24"/>
           <w:lang w:eastAsia="ja-JP"/>
@@ -6824,6 +6808,7 @@
       <w:r>
         <w:rPr>
           <w:rFonts w:ascii="Segoe UI" w:eastAsia="Times New Roman" w:hAnsi="Segoe UI" w:cs="Segoe UI"/>
+          <w:noProof/>
           <w:color w:val="212529"/>
           <w:sz w:val="24"/>
           <w:lang w:eastAsia="ja-JP"/>
@@ -6868,6 +6853,7 @@
       <w:r>
         <w:rPr>
           <w:rFonts w:ascii="Segoe UI" w:eastAsia="Times New Roman" w:hAnsi="Segoe UI" w:cs="Segoe UI"/>
+          <w:noProof/>
           <w:color w:val="212529"/>
           <w:sz w:val="24"/>
           <w:lang w:eastAsia="ja-JP"/>
@@ -6912,6 +6898,7 @@
       <w:r>
         <w:rPr>
           <w:rFonts w:ascii="Segoe UI" w:eastAsia="Times New Roman" w:hAnsi="Segoe UI" w:cs="Segoe UI"/>
+          <w:noProof/>
           <w:color w:val="212529"/>
           <w:sz w:val="24"/>
           <w:lang w:eastAsia="ja-JP"/>
@@ -6968,6 +6955,7 @@
       <w:r>
         <w:rPr>
           <w:rFonts w:ascii="Segoe UI" w:eastAsia="Times New Roman" w:hAnsi="Segoe UI" w:cs="Segoe UI"/>
+          <w:noProof/>
           <w:color w:val="212529"/>
           <w:sz w:val="24"/>
           <w:lang w:eastAsia="ja-JP"/>
@@ -7012,6 +7000,9 @@
     </w:p>
     <w:p>
       <w:r>
+        <w:rPr>
+          <w:noProof/>
+        </w:rPr>
         <w:lastRenderedPageBreak/>
         <w:drawing>
           <wp:inline distT="0" distB="0" distL="0" distR="0" wp14:anchorId="7F03F42B" wp14:editId="55BB0DA8">
@@ -7052,6 +7043,9 @@
     </w:p>
     <w:p>
       <w:r>
+        <w:rPr>
+          <w:noProof/>
+        </w:rPr>
         <w:lastRenderedPageBreak/>
         <w:drawing>
           <wp:inline distT="0" distB="0" distL="0" distR="0" wp14:anchorId="1180CBCA" wp14:editId="1516B10B">
@@ -7707,7 +7701,7 @@
     <w:lsdException w:name="Unresolved Mention" w:semiHidden="1" w:unhideWhenUsed="1"/>
     <w:lsdException w:name="Smart Link" w:semiHidden="1" w:unhideWhenUsed="1"/>
   </w:latentStyles>
-  <w:style w:type="paragraph" w:default="1" w:styleId="Binhthng">
+  <w:style w:type="paragraph" w:default="1" w:styleId="Normal">
     <w:name w:val="Normal"/>
     <w:qFormat/>
     <w:rsid w:val="00A75A27"/>
@@ -7718,10 +7712,10 @@
       <w:lang w:eastAsia="en-US"/>
     </w:rPr>
   </w:style>
-  <w:style w:type="paragraph" w:styleId="u2">
+  <w:style w:type="paragraph" w:styleId="Heading2">
     <w:name w:val="heading 2"/>
-    <w:basedOn w:val="Binhthng"/>
-    <w:link w:val="u2Char"/>
+    <w:basedOn w:val="Normal"/>
+    <w:link w:val="Heading2Char"/>
     <w:uiPriority w:val="9"/>
     <w:qFormat/>
     <w:rsid w:val="00BB4327"/>
@@ -7738,10 +7732,10 @@
       <w:lang w:eastAsia="ja-JP"/>
     </w:rPr>
   </w:style>
-  <w:style w:type="paragraph" w:styleId="u3">
+  <w:style w:type="paragraph" w:styleId="Heading3">
     <w:name w:val="heading 3"/>
-    <w:basedOn w:val="Binhthng"/>
-    <w:link w:val="u3Char"/>
+    <w:basedOn w:val="Normal"/>
+    <w:link w:val="Heading3Char"/>
     <w:uiPriority w:val="9"/>
     <w:qFormat/>
     <w:rsid w:val="00BB4327"/>
@@ -7758,13 +7752,13 @@
       <w:lang w:eastAsia="ja-JP"/>
     </w:rPr>
   </w:style>
-  <w:style w:type="character" w:default="1" w:styleId="Phngmcinhcuaoanvn">
+  <w:style w:type="character" w:default="1" w:styleId="DefaultParagraphFont">
     <w:name w:val="Default Paragraph Font"/>
     <w:uiPriority w:val="1"/>
     <w:semiHidden/>
     <w:unhideWhenUsed/>
   </w:style>
-  <w:style w:type="table" w:default="1" w:styleId="BangThngthng">
+  <w:style w:type="table" w:default="1" w:styleId="TableNormal">
     <w:name w:val="Normal Table"/>
     <w:uiPriority w:val="99"/>
     <w:semiHidden/>
@@ -7779,15 +7773,15 @@
       </w:tblCellMar>
     </w:tblPr>
   </w:style>
-  <w:style w:type="numbering" w:default="1" w:styleId="Khngco">
+  <w:style w:type="numbering" w:default="1" w:styleId="NoList">
     <w:name w:val="No List"/>
     <w:uiPriority w:val="99"/>
     <w:semiHidden/>
     <w:unhideWhenUsed/>
   </w:style>
-  <w:style w:type="paragraph" w:styleId="oancuaDanhsach">
+  <w:style w:type="paragraph" w:styleId="ListParagraph">
     <w:name w:val="List Paragraph"/>
-    <w:basedOn w:val="Binhthng"/>
+    <w:basedOn w:val="Normal"/>
     <w:uiPriority w:val="34"/>
     <w:qFormat/>
     <w:rsid w:val="00A75A27"/>
@@ -7796,9 +7790,9 @@
       <w:contextualSpacing/>
     </w:pPr>
   </w:style>
-  <w:style w:type="table" w:styleId="LiBang">
+  <w:style w:type="table" w:styleId="TableGrid">
     <w:name w:val="Table Grid"/>
-    <w:basedOn w:val="BangThngthng"/>
+    <w:basedOn w:val="TableNormal"/>
     <w:uiPriority w:val="39"/>
     <w:rsid w:val="00A75A27"/>
     <w:pPr>
@@ -7821,10 +7815,10 @@
       </w:tblBorders>
     </w:tblPr>
   </w:style>
-  <w:style w:type="character" w:customStyle="1" w:styleId="u2Char">
-    <w:name w:val="Đầu đề 2 Char"/>
-    <w:basedOn w:val="Phngmcinhcuaoanvn"/>
-    <w:link w:val="u2"/>
+  <w:style w:type="character" w:customStyle="1" w:styleId="Heading2Char">
+    <w:name w:val="Heading 2 Char"/>
+    <w:basedOn w:val="DefaultParagraphFont"/>
+    <w:link w:val="Heading2"/>
     <w:uiPriority w:val="9"/>
     <w:rsid w:val="00BB4327"/>
     <w:rPr>
@@ -7835,10 +7829,10 @@
       <w:szCs w:val="36"/>
     </w:rPr>
   </w:style>
-  <w:style w:type="character" w:customStyle="1" w:styleId="u3Char">
-    <w:name w:val="Đầu đề 3 Char"/>
-    <w:basedOn w:val="Phngmcinhcuaoanvn"/>
-    <w:link w:val="u3"/>
+  <w:style w:type="character" w:customStyle="1" w:styleId="Heading3Char">
+    <w:name w:val="Heading 3 Char"/>
+    <w:basedOn w:val="DefaultParagraphFont"/>
+    <w:link w:val="Heading3"/>
     <w:uiPriority w:val="9"/>
     <w:rsid w:val="00BB4327"/>
     <w:rPr>
@@ -7849,9 +7843,9 @@
       <w:szCs w:val="27"/>
     </w:rPr>
   </w:style>
-  <w:style w:type="paragraph" w:styleId="ThngthngWeb">
+  <w:style w:type="paragraph" w:styleId="NormalWeb">
     <w:name w:val="Normal (Web)"/>
-    <w:basedOn w:val="Binhthng"/>
+    <w:basedOn w:val="Normal"/>
     <w:uiPriority w:val="99"/>
     <w:semiHidden/>
     <w:unhideWhenUsed/>
@@ -7865,9 +7859,9 @@
       <w:lang w:eastAsia="ja-JP"/>
     </w:rPr>
   </w:style>
-  <w:style w:type="character" w:styleId="Manh">
+  <w:style w:type="character" w:styleId="Strong">
     <w:name w:val="Strong"/>
-    <w:basedOn w:val="Phngmcinhcuaoanvn"/>
+    <w:basedOn w:val="DefaultParagraphFont"/>
     <w:uiPriority w:val="22"/>
     <w:qFormat/>
     <w:rsid w:val="00BB4327"/>
@@ -7876,9 +7870,9 @@
       <w:bCs/>
     </w:rPr>
   </w:style>
-  <w:style w:type="character" w:styleId="Nhnmanh">
+  <w:style w:type="character" w:styleId="Emphasis">
     <w:name w:val="Emphasis"/>
-    <w:basedOn w:val="Phngmcinhcuaoanvn"/>
+    <w:basedOn w:val="DefaultParagraphFont"/>
     <w:uiPriority w:val="20"/>
     <w:qFormat/>
     <w:rsid w:val="00BB4327"/>

</xml_diff>